<commit_message>
adding new BAB-2: Kerikil.
</commit_message>
<xml_diff>
--- a/00_kata_pengantar_daftar_isi.docx
+++ b/00_kata_pengantar_daftar_isi.docx
@@ -396,81 +396,8 @@
                                 <w:b/>
                                 <w:sz w:val="32"/>
                               </w:rPr>
-                              <w:t xml:space="preserve">Dari </w:t>
+                              <w:t>Dari Emosi, Ambisi sampai ke Prestasi</w:t>
                             </w:r>
-                            <w:proofErr w:type="spellStart"/>
-                            <w:r>
-                              <w:rPr>
-                                <w:b/>
-                                <w:sz w:val="32"/>
-                              </w:rPr>
-                              <w:t>Emosi</w:t>
-                            </w:r>
-                            <w:proofErr w:type="spellEnd"/>
-                            <w:r>
-                              <w:rPr>
-                                <w:b/>
-                                <w:sz w:val="32"/>
-                              </w:rPr>
-                              <w:t xml:space="preserve">, </w:t>
-                            </w:r>
-                            <w:proofErr w:type="spellStart"/>
-                            <w:r>
-                              <w:rPr>
-                                <w:b/>
-                                <w:sz w:val="32"/>
-                              </w:rPr>
-                              <w:t>Ambisi</w:t>
-                            </w:r>
-                            <w:proofErr w:type="spellEnd"/>
-                            <w:r>
-                              <w:rPr>
-                                <w:b/>
-                                <w:sz w:val="32"/>
-                              </w:rPr>
-                              <w:t xml:space="preserve"> </w:t>
-                            </w:r>
-                            <w:proofErr w:type="spellStart"/>
-                            <w:r>
-                              <w:rPr>
-                                <w:b/>
-                                <w:sz w:val="32"/>
-                              </w:rPr>
-                              <w:t>sampai</w:t>
-                            </w:r>
-                            <w:proofErr w:type="spellEnd"/>
-                            <w:r>
-                              <w:rPr>
-                                <w:b/>
-                                <w:sz w:val="32"/>
-                              </w:rPr>
-                              <w:t xml:space="preserve"> </w:t>
-                            </w:r>
-                            <w:proofErr w:type="spellStart"/>
-                            <w:r>
-                              <w:rPr>
-                                <w:b/>
-                                <w:sz w:val="32"/>
-                              </w:rPr>
-                              <w:t>ke</w:t>
-                            </w:r>
-                            <w:proofErr w:type="spellEnd"/>
-                            <w:r>
-                              <w:rPr>
-                                <w:b/>
-                                <w:sz w:val="32"/>
-                              </w:rPr>
-                              <w:t xml:space="preserve"> </w:t>
-                            </w:r>
-                            <w:proofErr w:type="spellStart"/>
-                            <w:r>
-                              <w:rPr>
-                                <w:b/>
-                                <w:sz w:val="32"/>
-                              </w:rPr>
-                              <w:t>Prestasi</w:t>
-                            </w:r>
-                            <w:proofErr w:type="spellEnd"/>
                           </w:p>
                           <w:p>
                             <w:pPr>
@@ -483,21 +410,8 @@
                               <w:spacing w:after="0" w:line="240" w:lineRule="auto"/>
                               <w:jc w:val="center"/>
                             </w:pPr>
-                            <w:proofErr w:type="spellStart"/>
                             <w:r>
-                              <w:t>Disusun</w:t>
-                            </w:r>
-                            <w:proofErr w:type="spellEnd"/>
-                            <w:r>
-                              <w:t xml:space="preserve"> </w:t>
-                            </w:r>
-                            <w:proofErr w:type="spellStart"/>
-                            <w:r>
-                              <w:t>oleh</w:t>
-                            </w:r>
-                            <w:proofErr w:type="spellEnd"/>
-                            <w:r>
-                              <w:t>:</w:t>
+                              <w:t>Disusun oleh:</w:t>
                             </w:r>
                           </w:p>
                           <w:p>
@@ -508,13 +422,8 @@
                                 <w:lang w:val="id-ID"/>
                               </w:rPr>
                             </w:pPr>
-                            <w:proofErr w:type="spellStart"/>
                             <w:r>
-                              <w:t>Gumuruh</w:t>
-                            </w:r>
-                            <w:proofErr w:type="spellEnd"/>
-                            <w:r>
-                              <w:t xml:space="preserve"> </w:t>
+                              <w:t xml:space="preserve">Gumuruh </w:t>
                             </w:r>
                             <w:r>
                               <w:rPr>
@@ -531,11 +440,9 @@
                                 <w:lang w:val="id-ID"/>
                               </w:rPr>
                             </w:pPr>
-                            <w:proofErr w:type="spellStart"/>
                             <w:r>
                               <w:t>Astri</w:t>
                             </w:r>
-                            <w:proofErr w:type="spellEnd"/>
                             <w:r>
                               <w:rPr>
                                 <w:lang w:val="id-ID"/>
@@ -554,24 +461,14 @@
                               </w:rPr>
                               <w:t xml:space="preserve">M. </w:t>
                             </w:r>
-                            <w:proofErr w:type="spellStart"/>
                             <w:r>
                               <w:t>Mentari</w:t>
                             </w:r>
-                            <w:proofErr w:type="spellEnd"/>
                             <w:r>
                               <w:rPr>
                                 <w:lang w:val="id-ID"/>
                               </w:rPr>
-                              <w:t>, S</w:t>
-                            </w:r>
-                            <w:bookmarkStart w:id="0" w:name="_GoBack"/>
-                            <w:bookmarkEnd w:id="0"/>
-                            <w:r>
-                              <w:rPr>
-                                <w:lang w:val="id-ID"/>
-                              </w:rPr>
-                              <w:t>.Psi</w:t>
+                              <w:t>, S.Psi</w:t>
                             </w:r>
                           </w:p>
                         </w:txbxContent>
@@ -806,6 +703,7 @@
     <w:p/>
     <w:p>
       <w:pPr>
+        <w:jc w:val="both"/>
         <w:rPr>
           <w:b/>
           <w:sz w:val="50"/>
@@ -822,6 +720,7 @@
     </w:p>
     <w:p>
       <w:pPr>
+        <w:jc w:val="both"/>
         <w:rPr>
           <w:sz w:val="24"/>
           <w:lang w:val="id-ID"/>
@@ -852,6 +751,7 @@
     </w:p>
     <w:p>
       <w:pPr>
+        <w:jc w:val="both"/>
         <w:rPr>
           <w:sz w:val="24"/>
           <w:lang w:val="id-ID"/>
@@ -922,7 +822,7 @@
           <w:noProof/>
         </w:rPr>
         <w:drawing>
-          <wp:inline distT="0" distB="0" distL="0" distR="0" wp14:anchorId="510B1E5B" wp14:editId="1A33CD72">
+          <wp:inline distT="0" distB="0" distL="0" distR="0" wp14:anchorId="4B49F569" wp14:editId="6F5891F6">
             <wp:extent cx="455829" cy="189781"/>
             <wp:effectExtent l="0" t="0" r="1905" b="1270"/>
             <wp:docPr id="4" name="Picture 4"/>
@@ -1188,7 +1088,29 @@
           <w:sz w:val="24"/>
           <w:lang w:val="id-ID"/>
         </w:rPr>
-        <w:t xml:space="preserve">Muatan Elektron : Psikologi </w:t>
+        <w:t>H</w:t>
+      </w:r>
+      <w:bookmarkStart w:id="0" w:name="_GoBack"/>
+      <w:bookmarkEnd w:id="0"/>
+      <w:r>
+        <w:rPr>
+          <w:sz w:val="24"/>
+        </w:rPr>
+        <w:t xml:space="preserve">adiah </w:t>
+      </w:r>
+      <w:r>
+        <w:rPr>
+          <w:sz w:val="24"/>
+          <w:lang w:val="id-ID"/>
+        </w:rPr>
+        <w:t>/ musibah</w:t>
+      </w:r>
+      <w:r>
+        <w:rPr>
+          <w:sz w:val="24"/>
+          <w:lang w:val="id-ID"/>
+        </w:rPr>
+        <w:t xml:space="preserve"> Setiap Hari </w:t>
       </w:r>
       <w:r>
         <w:rPr>
@@ -1218,7 +1140,7 @@
           <w:sz w:val="24"/>
           <w:lang w:val="id-ID"/>
         </w:rPr>
-        <w:t xml:space="preserve">Relevansi dari Keseharian </w:t>
+        <w:t xml:space="preserve">Muatan Elektron : Psikologi </w:t>
       </w:r>
       <w:r>
         <w:rPr>
@@ -1243,65 +1165,17 @@
           <w:lang w:val="id-ID"/>
         </w:rPr>
       </w:pPr>
-      <w:proofErr w:type="spellStart"/>
-      <w:r>
-        <w:rPr>
-          <w:sz w:val="24"/>
-        </w:rPr>
-        <w:t>Setiap</w:t>
-      </w:r>
-      <w:proofErr w:type="spellEnd"/>
-      <w:r>
-        <w:rPr>
-          <w:sz w:val="24"/>
-        </w:rPr>
-        <w:t xml:space="preserve"> </w:t>
-      </w:r>
-      <w:proofErr w:type="spellStart"/>
-      <w:r>
-        <w:rPr>
-          <w:sz w:val="24"/>
-        </w:rPr>
-        <w:t>hari</w:t>
-      </w:r>
-      <w:proofErr w:type="spellEnd"/>
-      <w:r>
-        <w:rPr>
-          <w:sz w:val="24"/>
-        </w:rPr>
-        <w:t xml:space="preserve"> </w:t>
-      </w:r>
-      <w:proofErr w:type="spellStart"/>
-      <w:r>
-        <w:rPr>
-          <w:sz w:val="24"/>
-        </w:rPr>
-        <w:t>ada</w:t>
-      </w:r>
-      <w:proofErr w:type="spellEnd"/>
-      <w:r>
-        <w:rPr>
-          <w:sz w:val="24"/>
-        </w:rPr>
-        <w:t xml:space="preserve"> </w:t>
-      </w:r>
-      <w:proofErr w:type="spellStart"/>
-      <w:r>
-        <w:rPr>
-          <w:sz w:val="24"/>
-        </w:rPr>
-        <w:t>hadiah</w:t>
-      </w:r>
-      <w:proofErr w:type="spellEnd"/>
-      <w:r>
-        <w:rPr>
-          <w:sz w:val="24"/>
-        </w:rPr>
-        <w:t xml:space="preserve"> </w:t>
-      </w:r>
-      <w:r>
-        <w:rPr>
-          <w:sz w:val="24"/>
+      <w:r>
+        <w:rPr>
+          <w:sz w:val="24"/>
+          <w:lang w:val="id-ID"/>
+        </w:rPr>
+        <w:t xml:space="preserve">Relevansi dari Keseharian </w:t>
+      </w:r>
+      <w:r>
+        <w:rPr>
+          <w:sz w:val="24"/>
+          <w:lang w:val="id-ID"/>
         </w:rPr>
         <w:tab/>
       </w:r>
@@ -1448,28 +1322,12 @@
         </w:rPr>
         <w:t xml:space="preserve">Lembar </w:t>
       </w:r>
-      <w:proofErr w:type="spellStart"/>
-      <w:r>
-        <w:rPr>
-          <w:sz w:val="24"/>
-        </w:rPr>
-        <w:t>Menulis</w:t>
-      </w:r>
-      <w:proofErr w:type="spellEnd"/>
-      <w:r>
-        <w:rPr>
-          <w:sz w:val="24"/>
-        </w:rPr>
-        <w:t xml:space="preserve"> </w:t>
-      </w:r>
-      <w:proofErr w:type="spellStart"/>
-      <w:r>
-        <w:rPr>
-          <w:sz w:val="24"/>
-        </w:rPr>
-        <w:t>Harian</w:t>
-      </w:r>
-      <w:proofErr w:type="spellEnd"/>
+      <w:r>
+        <w:rPr>
+          <w:sz w:val="24"/>
+        </w:rPr>
+        <w:t>Menulis Harian</w:t>
+      </w:r>
       <w:r>
         <w:rPr>
           <w:sz w:val="24"/>

</xml_diff>

<commit_message>
adding Pelengkap: Sesi Dengar & Perhatikan.
</commit_message>
<xml_diff>
--- a/00_kata_pengantar_daftar_isi.docx
+++ b/00_kata_pengantar_daftar_isi.docx
@@ -1090,8 +1090,6 @@
         </w:rPr>
         <w:t>H</w:t>
       </w:r>
-      <w:bookmarkStart w:id="0" w:name="_GoBack"/>
-      <w:bookmarkEnd w:id="0"/>
       <w:r>
         <w:rPr>
           <w:sz w:val="24"/>
@@ -1372,6 +1370,8 @@
         </w:rPr>
         <w:t>Penukar</w:t>
       </w:r>
+      <w:bookmarkStart w:id="0" w:name="_GoBack"/>
+      <w:bookmarkEnd w:id="0"/>
       <w:r>
         <w:rPr>
           <w:sz w:val="24"/>

</xml_diff>

<commit_message>
adding Chapter 3: Efektifitas.
</commit_message>
<xml_diff>
--- a/00_kata_pengantar_daftar_isi.docx
+++ b/00_kata_pengantar_daftar_isi.docx
@@ -167,7 +167,6 @@
                 <v:path gradientshapeok="t" o:connecttype="rect"/>
               </v:shapetype>
               <v:shape id="Text Box 1" o:spid="_x0000_s1026" type="#_x0000_t202" style="position:absolute;left:0;text-align:left;margin-left:104.9pt;margin-top:274.6pt;width:501.45pt;height:53.55pt;z-index:251659264;visibility:visible;mso-wrap-style:square;mso-width-percent:0;mso-height-percent:0;mso-wrap-distance-left:9pt;mso-wrap-distance-top:0;mso-wrap-distance-right:9pt;mso-wrap-distance-bottom:0;mso-position-horizontal:absolute;mso-position-horizontal-relative:text;mso-position-vertical:absolute;mso-position-vertical-relative:text;mso-width-percent:0;mso-height-percent:0;mso-width-relative:margin;mso-height-relative:margin;v-text-anchor:top" o:gfxdata="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" filled="f" stroked="f">
-                <v:fill o:detectmouseclick="t"/>
                 <v:textbox>
                   <w:txbxContent>
                     <w:p>
@@ -335,13 +334,13 @@
               <wp:anchor distT="0" distB="0" distL="114300" distR="114300" simplePos="0" relativeHeight="251661312" behindDoc="0" locked="0" layoutInCell="1" allowOverlap="1" wp14:anchorId="528EFECE" wp14:editId="52D1FE73">
                 <wp:simplePos x="0" y="0"/>
                 <wp:positionH relativeFrom="column">
-                  <wp:posOffset>2057324</wp:posOffset>
+                  <wp:posOffset>2387438</wp:posOffset>
                 </wp:positionH>
                 <wp:positionV relativeFrom="paragraph">
-                  <wp:posOffset>174625</wp:posOffset>
+                  <wp:posOffset>169545</wp:posOffset>
                 </wp:positionV>
-                <wp:extent cx="4572000" cy="1403985"/>
-                <wp:effectExtent l="0" t="0" r="19050" b="20955"/>
+                <wp:extent cx="4019107" cy="1403985"/>
+                <wp:effectExtent l="0" t="0" r="19685" b="20955"/>
                 <wp:wrapNone/>
                 <wp:docPr id="307" name="Text Box 2"/>
                 <wp:cNvGraphicFramePr>
@@ -356,7 +355,7 @@
                       <wps:spPr bwMode="auto">
                         <a:xfrm>
                           <a:off x="0" y="0"/>
-                          <a:ext cx="4572000" cy="1403985"/>
+                          <a:ext cx="4019107" cy="1403985"/>
                         </a:xfrm>
                         <a:prstGeom prst="rect">
                           <a:avLst/>
@@ -396,8 +395,81 @@
                                 <w:b/>
                                 <w:sz w:val="32"/>
                               </w:rPr>
-                              <w:t>Dari Emosi, Ambisi sampai ke Prestasi</w:t>
+                              <w:t xml:space="preserve">Dari </w:t>
                             </w:r>
+                            <w:proofErr w:type="spellStart"/>
+                            <w:r>
+                              <w:rPr>
+                                <w:b/>
+                                <w:sz w:val="32"/>
+                              </w:rPr>
+                              <w:t>Emosi</w:t>
+                            </w:r>
+                            <w:proofErr w:type="spellEnd"/>
+                            <w:r>
+                              <w:rPr>
+                                <w:b/>
+                                <w:sz w:val="32"/>
+                              </w:rPr>
+                              <w:t xml:space="preserve">, </w:t>
+                            </w:r>
+                            <w:proofErr w:type="spellStart"/>
+                            <w:r>
+                              <w:rPr>
+                                <w:b/>
+                                <w:sz w:val="32"/>
+                              </w:rPr>
+                              <w:t>Ambisi</w:t>
+                            </w:r>
+                            <w:proofErr w:type="spellEnd"/>
+                            <w:r>
+                              <w:rPr>
+                                <w:b/>
+                                <w:sz w:val="32"/>
+                              </w:rPr>
+                              <w:t xml:space="preserve"> </w:t>
+                            </w:r>
+                            <w:proofErr w:type="spellStart"/>
+                            <w:r>
+                              <w:rPr>
+                                <w:b/>
+                                <w:sz w:val="32"/>
+                              </w:rPr>
+                              <w:t>sampai</w:t>
+                            </w:r>
+                            <w:proofErr w:type="spellEnd"/>
+                            <w:r>
+                              <w:rPr>
+                                <w:b/>
+                                <w:sz w:val="32"/>
+                              </w:rPr>
+                              <w:t xml:space="preserve"> </w:t>
+                            </w:r>
+                            <w:proofErr w:type="spellStart"/>
+                            <w:r>
+                              <w:rPr>
+                                <w:b/>
+                                <w:sz w:val="32"/>
+                              </w:rPr>
+                              <w:t>ke</w:t>
+                            </w:r>
+                            <w:proofErr w:type="spellEnd"/>
+                            <w:r>
+                              <w:rPr>
+                                <w:b/>
+                                <w:sz w:val="32"/>
+                              </w:rPr>
+                              <w:t xml:space="preserve"> </w:t>
+                            </w:r>
+                            <w:proofErr w:type="spellStart"/>
+                            <w:r>
+                              <w:rPr>
+                                <w:b/>
+                                <w:sz w:val="32"/>
+                              </w:rPr>
+                              <w:t>Prestasi</w:t>
+                            </w:r>
+                            <w:proofErr w:type="spellEnd"/>
                           </w:p>
                           <w:p>
                             <w:pPr>
@@ -410,8 +482,21 @@
                               <w:spacing w:after="0" w:line="240" w:lineRule="auto"/>
                               <w:jc w:val="center"/>
                             </w:pPr>
+                            <w:proofErr w:type="spellStart"/>
                             <w:r>
-                              <w:t>Disusun oleh:</w:t>
+                              <w:t>Disusun</w:t>
+                            </w:r>
+                            <w:proofErr w:type="spellEnd"/>
+                            <w:r>
+                              <w:t xml:space="preserve"> </w:t>
+                            </w:r>
+                            <w:proofErr w:type="spellStart"/>
+                            <w:r>
+                              <w:t>oleh</w:t>
+                            </w:r>
+                            <w:proofErr w:type="spellEnd"/>
+                            <w:r>
+                              <w:t>:</w:t>
                             </w:r>
                           </w:p>
                           <w:p>
@@ -422,8 +507,13 @@
                                 <w:lang w:val="id-ID"/>
                               </w:rPr>
                             </w:pPr>
+                            <w:proofErr w:type="spellStart"/>
                             <w:r>
-                              <w:t xml:space="preserve">Gumuruh </w:t>
+                              <w:t>Gumuruh</w:t>
+                            </w:r>
+                            <w:proofErr w:type="spellEnd"/>
+                            <w:r>
+                              <w:t xml:space="preserve"> </w:t>
                             </w:r>
                             <w:r>
                               <w:rPr>
@@ -440,9 +530,11 @@
                                 <w:lang w:val="id-ID"/>
                               </w:rPr>
                             </w:pPr>
+                            <w:proofErr w:type="spellStart"/>
                             <w:r>
                               <w:t>Astri</w:t>
                             </w:r>
+                            <w:proofErr w:type="spellEnd"/>
                             <w:r>
                               <w:rPr>
                                 <w:lang w:val="id-ID"/>
@@ -461,9 +553,11 @@
                               </w:rPr>
                               <w:t xml:space="preserve">M. </w:t>
                             </w:r>
+                            <w:proofErr w:type="spellStart"/>
                             <w:r>
                               <w:t>Mentari</w:t>
                             </w:r>
+                            <w:proofErr w:type="spellEnd"/>
                             <w:r>
                               <w:rPr>
                                 <w:lang w:val="id-ID"/>
@@ -494,7 +588,7 @@
                 <v:stroke joinstyle="miter"/>
                 <v:path gradientshapeok="t" o:connecttype="rect"/>
               </v:shapetype>
-              <v:shape id="Text Box 2" o:spid="_x0000_s1027" type="#_x0000_t202" style="position:absolute;margin-left:162pt;margin-top:13.75pt;width:5in;height:110.55pt;z-index:251661312;visibility:visible;mso-wrap-style:square;mso-width-percent:0;mso-height-percent:200;mso-wrap-distance-left:9pt;mso-wrap-distance-top:0;mso-wrap-distance-right:9pt;mso-wrap-distance-bottom:0;mso-position-horizontal:absolute;mso-position-horizontal-relative:text;mso-position-vertical:absolute;mso-position-vertical-relative:text;mso-width-percent:0;mso-height-percent:200;mso-width-relative:margin;mso-height-relative:margin;v-text-anchor:top" o:gfxdata="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" fillcolor="white [3201]" strokecolor="#4bacc6 [3208]" strokeweight="2pt">
+              <v:shape id="Text Box 2" o:spid="_x0000_s1027" type="#_x0000_t202" style="position:absolute;margin-left:188pt;margin-top:13.35pt;width:316.45pt;height:110.55pt;z-index:251661312;visibility:visible;mso-wrap-style:square;mso-width-percent:0;mso-height-percent:200;mso-wrap-distance-left:9pt;mso-wrap-distance-top:0;mso-wrap-distance-right:9pt;mso-wrap-distance-bottom:0;mso-position-horizontal:absolute;mso-position-horizontal-relative:text;mso-position-vertical:absolute;mso-position-vertical-relative:text;mso-width-percent:0;mso-height-percent:200;mso-width-relative:margin;mso-height-relative:margin;v-text-anchor:top" o:gfxdata="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" fillcolor="white [3201]" strokecolor="#4bacc6 [3208]" strokeweight="2pt">
                 <v:textbox style="mso-fit-shape-to-text:t">
                   <w:txbxContent>
                     <w:p>
@@ -678,15 +772,7 @@
                         <w:rPr>
                           <w:lang w:val="id-ID"/>
                         </w:rPr>
-                        <w:t>, S</w:t>
-                      </w:r>
-                      <w:bookmarkStart w:id="1" w:name="_GoBack"/>
-                      <w:bookmarkEnd w:id="1"/>
-                      <w:r>
-                        <w:rPr>
-                          <w:lang w:val="id-ID"/>
-                        </w:rPr>
-                        <w:t>.Psi</w:t>
+                        <w:t>, S.Psi</w:t>
                       </w:r>
                     </w:p>
                   </w:txbxContent>
@@ -768,6 +854,8 @@
         <w:rPr>
           <w:rFonts w:ascii="Arial" w:hAnsi="Arial" w:cs="Arial"/>
           <w:sz w:val="24"/>
+          <w:szCs w:val="24"/>
+          <w:rtl/>
           <w:lang w:val="id-ID"/>
         </w:rPr>
         <w:t>عليم</w:t>
@@ -783,6 +871,8 @@
         <w:rPr>
           <w:rFonts w:ascii="Arial" w:hAnsi="Arial" w:cs="Arial"/>
           <w:sz w:val="24"/>
+          <w:szCs w:val="24"/>
+          <w:rtl/>
           <w:lang w:val="id-ID"/>
         </w:rPr>
         <w:t>اللطيف</w:t>
@@ -815,7 +905,25 @@
           <w:sz w:val="24"/>
           <w:lang w:val="id-ID"/>
         </w:rPr>
-        <w:t>Di detik kali ini hingga tuntas dalam pembacaannya, kita semua akan menyelami dan mereguk dengan segar sekaligus siap untuk menuntun kembali keluarga dengan secercah cahaya penguat sanubari dan amaliyyah kaamilah. (</w:t>
+        <w:t xml:space="preserve">Di detik kali ini hingga tuntas dalam pembacaannya, kita semua akan menyelami dan mereguk dengan segar sekaligus siap untuk menuntun kembali keluarga dengan secercah cahaya penguat sanubari dan amaliyyah kaamilah. </w:t>
+      </w:r>
+    </w:p>
+    <w:p>
+      <w:pPr>
+        <w:jc w:val="both"/>
+        <w:rPr>
+          <w:sz w:val="24"/>
+          <w:lang w:val="id-ID"/>
+        </w:rPr>
+      </w:pPr>
+      <w:bookmarkStart w:id="0" w:name="_GoBack"/>
+      <w:bookmarkEnd w:id="0"/>
+      <w:r>
+        <w:rPr>
+          <w:sz w:val="24"/>
+          <w:lang w:val="id-ID"/>
+        </w:rPr>
+        <w:t>(</w:t>
       </w:r>
       <w:r>
         <w:rPr>
@@ -897,10 +1005,310 @@
       </w:pPr>
       <w:r>
         <w:rPr>
+          <w:noProof/>
+          <w:sz w:val="24"/>
+        </w:rPr>
+        <w:lastRenderedPageBreak/>
+        <mc:AlternateContent>
+          <mc:Choice Requires="wps">
+            <w:drawing>
+              <wp:anchor distT="0" distB="0" distL="114300" distR="114300" simplePos="0" relativeHeight="251663360" behindDoc="0" locked="0" layoutInCell="1" allowOverlap="1" wp14:anchorId="74C1E06B" wp14:editId="4CCB7177">
+                <wp:simplePos x="0" y="0"/>
+                <wp:positionH relativeFrom="column">
+                  <wp:posOffset>4945380</wp:posOffset>
+                </wp:positionH>
+                <wp:positionV relativeFrom="paragraph">
+                  <wp:posOffset>-601980</wp:posOffset>
+                </wp:positionV>
+                <wp:extent cx="2374265" cy="1403985"/>
+                <wp:effectExtent l="0" t="0" r="0" b="0"/>
+                <wp:wrapNone/>
+                <wp:docPr id="3" name="Text Box 2"/>
+                <wp:cNvGraphicFramePr>
+                  <a:graphicFrameLocks xmlns:a="http://schemas.openxmlformats.org/drawingml/2006/main"/>
+                </wp:cNvGraphicFramePr>
+                <a:graphic xmlns:a="http://schemas.openxmlformats.org/drawingml/2006/main">
+                  <a:graphicData uri="http://schemas.microsoft.com/office/word/2010/wordprocessingShape">
+                    <wps:wsp>
+                      <wps:cNvSpPr txBox="1">
+                        <a:spLocks noChangeArrowheads="1"/>
+                      </wps:cNvSpPr>
+                      <wps:spPr bwMode="auto">
+                        <a:xfrm>
+                          <a:off x="0" y="0"/>
+                          <a:ext cx="2374265" cy="1403985"/>
+                        </a:xfrm>
+                        <a:prstGeom prst="rect">
+                          <a:avLst/>
+                        </a:prstGeom>
+                        <a:solidFill>
+                          <a:srgbClr val="FFFFFF"/>
+                        </a:solidFill>
+                        <a:ln w="9525">
+                          <a:noFill/>
+                          <a:miter lim="800000"/>
+                          <a:headEnd/>
+                          <a:tailEnd/>
+                        </a:ln>
+                      </wps:spPr>
+                      <wps:txbx>
+                        <w:txbxContent>
+                          <w:p>
+                            <w:pPr>
+                              <w:rPr>
+                                <w:b/>
+                                <w:bCs/>
+                                <w:lang w:val="id-ID"/>
+                              </w:rPr>
+                            </w:pPr>
+                            <w:r>
+                              <w:rPr>
+                                <w:b/>
+                                <w:bCs/>
+                                <w:lang w:val="id-ID"/>
+                              </w:rPr>
+                              <w:t>TANDA</w:t>
+                            </w:r>
+                          </w:p>
+                          <w:tbl>
+                            <w:tblPr>
+                              <w:tblStyle w:val="TableGrid"/>
+                              <w:tblW w:w="0" w:type="auto"/>
+                              <w:tblLook w:val="04A0" w:firstRow="1" w:lastRow="0" w:firstColumn="1" w:lastColumn="0" w:noHBand="0" w:noVBand="1"/>
+                            </w:tblPr>
+                            <w:tblGrid>
+                              <w:gridCol w:w="2635"/>
+                              <w:gridCol w:w="2636"/>
+                            </w:tblGrid>
+                            <w:tr>
+                              <w:tc>
+                                <w:tcPr>
+                                  <w:tcW w:w="2635" w:type="dxa"/>
+                                </w:tcPr>
+                                <w:p>
+                                  <w:pPr>
+                                    <w:rPr>
+                                      <w:lang w:val="id-ID"/>
+                                    </w:rPr>
+                                  </w:pPr>
+                                  <w:r>
+                                    <w:t>BERES</w:t>
+                                  </w:r>
+                                  <w:r>
+                                    <w:rPr>
+                                      <w:lang w:val="id-ID"/>
+                                    </w:rPr>
+                                    <w:t xml:space="preserve"> </w:t>
+                                  </w:r>
+                                  <w:r>
+                                    <w:rPr>
+                                      <w:lang w:val="id-ID"/>
+                                    </w:rPr>
+                                    <w:t>DIKETIK</w:t>
+                                  </w:r>
+                                </w:p>
+                              </w:tc>
+                              <w:tc>
+                                <w:tcPr>
+                                  <w:tcW w:w="2636" w:type="dxa"/>
+                                  <w:shd w:val="clear" w:color="auto" w:fill="00FF00"/>
+                                </w:tcPr>
+                                <w:p/>
+                              </w:tc>
+                            </w:tr>
+                            <w:tr>
+                              <w:tc>
+                                <w:tcPr>
+                                  <w:tcW w:w="2635" w:type="dxa"/>
+                                </w:tcPr>
+                                <w:p>
+                                  <w:pPr>
+                                    <w:rPr>
+                                      <w:lang w:val="id-ID"/>
+                                    </w:rPr>
+                                  </w:pPr>
+                                  <w:r>
+                                    <w:rPr>
+                                      <w:lang w:val="id-ID"/>
+                                    </w:rPr>
+                                    <w:t>SEDANG DIEVALUASI</w:t>
+                                  </w:r>
+                                </w:p>
+                              </w:tc>
+                              <w:tc>
+                                <w:tcPr>
+                                  <w:tcW w:w="2636" w:type="dxa"/>
+                                  <w:shd w:val="clear" w:color="auto" w:fill="FFFF00"/>
+                                </w:tcPr>
+                                <w:p/>
+                              </w:tc>
+                            </w:tr>
+                            <w:tr>
+                              <w:tc>
+                                <w:tcPr>
+                                  <w:tcW w:w="2635" w:type="dxa"/>
+                                </w:tcPr>
+                                <w:p>
+                                  <w:r>
+                                    <w:t>SIAP PUBLISH</w:t>
+                                  </w:r>
+                                </w:p>
+                              </w:tc>
+                              <w:tc>
+                                <w:tcPr>
+                                  <w:tcW w:w="2636" w:type="dxa"/>
+                                  <w:shd w:val="clear" w:color="auto" w:fill="B6DDE8" w:themeFill="accent5" w:themeFillTint="66"/>
+                                </w:tcPr>
+                                <w:p/>
+                              </w:tc>
+                            </w:tr>
+                          </w:tbl>
+                          <w:p/>
+                        </w:txbxContent>
+                      </wps:txbx>
+                      <wps:bodyPr rot="0" vert="horz" wrap="square" lIns="91440" tIns="45720" rIns="91440" bIns="45720" anchor="t" anchorCtr="0">
+                        <a:spAutoFit/>
+                      </wps:bodyPr>
+                    </wps:wsp>
+                  </a:graphicData>
+                </a:graphic>
+                <wp14:sizeRelH relativeFrom="margin">
+                  <wp14:pctWidth>40000</wp14:pctWidth>
+                </wp14:sizeRelH>
+                <wp14:sizeRelV relativeFrom="margin">
+                  <wp14:pctHeight>20000</wp14:pctHeight>
+                </wp14:sizeRelV>
+              </wp:anchor>
+            </w:drawing>
+          </mc:Choice>
+          <mc:Fallback>
+            <w:pict>
+              <v:shape id="_x0000_s1028" type="#_x0000_t202" style="position:absolute;margin-left:389.4pt;margin-top:-47.4pt;width:186.95pt;height:110.55pt;z-index:251663360;visibility:visible;mso-wrap-style:square;mso-width-percent:400;mso-height-percent:200;mso-wrap-distance-left:9pt;mso-wrap-distance-top:0;mso-wrap-distance-right:9pt;mso-wrap-distance-bottom:0;mso-position-horizontal:absolute;mso-position-horizontal-relative:text;mso-position-vertical:absolute;mso-position-vertical-relative:text;mso-width-percent:400;mso-height-percent:200;mso-width-relative:margin;mso-height-relative:margin;v-text-anchor:top" o:gfxdata="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" stroked="f">
+                <v:textbox style="mso-fit-shape-to-text:t">
+                  <w:txbxContent>
+                    <w:p>
+                      <w:pPr>
+                        <w:rPr>
+                          <w:b/>
+                          <w:bCs/>
+                          <w:lang w:val="id-ID"/>
+                        </w:rPr>
+                      </w:pPr>
+                      <w:r>
+                        <w:rPr>
+                          <w:b/>
+                          <w:bCs/>
+                          <w:lang w:val="id-ID"/>
+                        </w:rPr>
+                        <w:t>TANDA</w:t>
+                      </w:r>
+                    </w:p>
+                    <w:tbl>
+                      <w:tblPr>
+                        <w:tblStyle w:val="TableGrid"/>
+                        <w:tblW w:w="0" w:type="auto"/>
+                        <w:tblLook w:val="04A0" w:firstRow="1" w:lastRow="0" w:firstColumn="1" w:lastColumn="0" w:noHBand="0" w:noVBand="1"/>
+                      </w:tblPr>
+                      <w:tblGrid>
+                        <w:gridCol w:w="2635"/>
+                        <w:gridCol w:w="2636"/>
+                      </w:tblGrid>
+                      <w:tr>
+                        <w:tc>
+                          <w:tcPr>
+                            <w:tcW w:w="2635" w:type="dxa"/>
+                          </w:tcPr>
+                          <w:p>
+                            <w:pPr>
+                              <w:rPr>
+                                <w:lang w:val="id-ID"/>
+                              </w:rPr>
+                            </w:pPr>
+                            <w:r>
+                              <w:t>BERES</w:t>
+                            </w:r>
+                            <w:r>
+                              <w:rPr>
+                                <w:lang w:val="id-ID"/>
+                              </w:rPr>
+                              <w:t xml:space="preserve"> </w:t>
+                            </w:r>
+                            <w:r>
+                              <w:rPr>
+                                <w:lang w:val="id-ID"/>
+                              </w:rPr>
+                              <w:t>DIKETIK</w:t>
+                            </w:r>
+                          </w:p>
+                        </w:tc>
+                        <w:tc>
+                          <w:tcPr>
+                            <w:tcW w:w="2636" w:type="dxa"/>
+                            <w:shd w:val="clear" w:color="auto" w:fill="00FF00"/>
+                          </w:tcPr>
+                          <w:p/>
+                        </w:tc>
+                      </w:tr>
+                      <w:tr>
+                        <w:tc>
+                          <w:tcPr>
+                            <w:tcW w:w="2635" w:type="dxa"/>
+                          </w:tcPr>
+                          <w:p>
+                            <w:pPr>
+                              <w:rPr>
+                                <w:lang w:val="id-ID"/>
+                              </w:rPr>
+                            </w:pPr>
+                            <w:r>
+                              <w:rPr>
+                                <w:lang w:val="id-ID"/>
+                              </w:rPr>
+                              <w:t>SEDANG DIEVALUASI</w:t>
+                            </w:r>
+                          </w:p>
+                        </w:tc>
+                        <w:tc>
+                          <w:tcPr>
+                            <w:tcW w:w="2636" w:type="dxa"/>
+                            <w:shd w:val="clear" w:color="auto" w:fill="FFFF00"/>
+                          </w:tcPr>
+                          <w:p/>
+                        </w:tc>
+                      </w:tr>
+                      <w:tr>
+                        <w:tc>
+                          <w:tcPr>
+                            <w:tcW w:w="2635" w:type="dxa"/>
+                          </w:tcPr>
+                          <w:p>
+                            <w:r>
+                              <w:t>SIAP PUBLISH</w:t>
+                            </w:r>
+                          </w:p>
+                        </w:tc>
+                        <w:tc>
+                          <w:tcPr>
+                            <w:tcW w:w="2636" w:type="dxa"/>
+                            <w:shd w:val="clear" w:color="auto" w:fill="B6DDE8" w:themeFill="accent5" w:themeFillTint="66"/>
+                          </w:tcPr>
+                          <w:p/>
+                        </w:tc>
+                      </w:tr>
+                    </w:tbl>
+                    <w:p/>
+                  </w:txbxContent>
+                </v:textbox>
+              </v:shape>
+            </w:pict>
+          </mc:Fallback>
+        </mc:AlternateContent>
+      </w:r>
+      <w:r>
+        <w:rPr>
           <w:b/>
           <w:sz w:val="50"/>
         </w:rPr>
-        <w:lastRenderedPageBreak/>
         <w:t>DAFTAR ISI</w:t>
       </w:r>
     </w:p>
@@ -922,9 +1330,18 @@
       <w:r>
         <w:rPr>
           <w:sz w:val="24"/>
-          <w:lang w:val="id-ID"/>
-        </w:rPr>
-        <w:t xml:space="preserve">Bab 1 : Permulaan </w:t>
+          <w:highlight w:val="green"/>
+          <w:lang w:val="id-ID"/>
+        </w:rPr>
+        <w:t>Ba</w:t>
+      </w:r>
+      <w:r>
+        <w:rPr>
+          <w:sz w:val="24"/>
+          <w:highlight w:val="green"/>
+          <w:lang w:val="id-ID"/>
+        </w:rPr>
+        <w:t xml:space="preserve">b 1 : Permulaan </w:t>
       </w:r>
       <w:r>
         <w:rPr>
@@ -952,16 +1369,10 @@
       <w:r>
         <w:rPr>
           <w:sz w:val="24"/>
-          <w:lang w:val="id-ID"/>
-        </w:rPr>
-        <w:t>Sederet Keinginan</w:t>
-      </w:r>
-      <w:r>
-        <w:rPr>
-          <w:sz w:val="24"/>
-          <w:lang w:val="id-ID"/>
-        </w:rPr>
-        <w:t xml:space="preserve"> </w:t>
+          <w:highlight w:val="green"/>
+          <w:lang w:val="id-ID"/>
+        </w:rPr>
+        <w:t xml:space="preserve">Sederet Keinginan </w:t>
       </w:r>
       <w:r>
         <w:rPr>
@@ -989,6 +1400,7 @@
       <w:r>
         <w:rPr>
           <w:sz w:val="24"/>
+          <w:highlight w:val="green"/>
           <w:lang w:val="id-ID"/>
         </w:rPr>
         <w:t xml:space="preserve">Ketidakstabilan kondisi </w:t>
@@ -1019,6 +1431,7 @@
       <w:r>
         <w:rPr>
           <w:sz w:val="24"/>
+          <w:highlight w:val="green"/>
           <w:lang w:val="id-ID"/>
         </w:rPr>
         <w:t xml:space="preserve">Dengar dan perhatikan </w:t>
@@ -1049,6 +1462,7 @@
       <w:r>
         <w:rPr>
           <w:sz w:val="24"/>
+          <w:highlight w:val="green"/>
           <w:lang w:val="id-ID"/>
         </w:rPr>
         <w:t>Bab 2 : Kerikil</w:t>
@@ -1056,6 +1470,7 @@
       <w:r>
         <w:rPr>
           <w:sz w:val="24"/>
+          <w:highlight w:val="green"/>
           <w:lang w:val="id-ID"/>
         </w:rPr>
         <w:t xml:space="preserve"> </w:t>
@@ -1090,18 +1505,40 @@
         </w:rPr>
         <w:t>H</w:t>
       </w:r>
-      <w:r>
-        <w:rPr>
-          <w:sz w:val="24"/>
-        </w:rPr>
-        <w:t xml:space="preserve">adiah </w:t>
-      </w:r>
-      <w:r>
-        <w:rPr>
-          <w:sz w:val="24"/>
-          <w:lang w:val="id-ID"/>
-        </w:rPr>
-        <w:t>/ musibah</w:t>
+      <w:proofErr w:type="spellStart"/>
+      <w:r>
+        <w:rPr>
+          <w:sz w:val="24"/>
+        </w:rPr>
+        <w:t>adiah</w:t>
+      </w:r>
+      <w:proofErr w:type="spellEnd"/>
+      <w:r>
+        <w:rPr>
+          <w:sz w:val="24"/>
+        </w:rPr>
+        <w:t xml:space="preserve"> </w:t>
+      </w:r>
+      <w:r>
+        <w:rPr>
+          <w:sz w:val="24"/>
+          <w:lang w:val="id-ID"/>
+        </w:rPr>
+        <w:t xml:space="preserve">/ </w:t>
+      </w:r>
+      <w:r>
+        <w:rPr>
+          <w:sz w:val="24"/>
+          <w:lang w:val="id-ID"/>
+        </w:rPr>
+        <w:t>M</w:t>
+      </w:r>
+      <w:r>
+        <w:rPr>
+          <w:sz w:val="24"/>
+          <w:lang w:val="id-ID"/>
+        </w:rPr>
+        <w:t>usibah</w:t>
       </w:r>
       <w:r>
         <w:rPr>
@@ -1133,17 +1570,57 @@
           <w:lang w:val="id-ID"/>
         </w:rPr>
       </w:pPr>
-      <w:r>
-        <w:rPr>
-          <w:sz w:val="24"/>
-          <w:lang w:val="id-ID"/>
-        </w:rPr>
-        <w:t xml:space="preserve">Muatan Elektron : Psikologi </w:t>
-      </w:r>
-      <w:r>
-        <w:rPr>
-          <w:sz w:val="24"/>
-          <w:lang w:val="id-ID"/>
+      <w:proofErr w:type="spellStart"/>
+      <w:r>
+        <w:rPr>
+          <w:sz w:val="24"/>
+          <w:highlight w:val="green"/>
+        </w:rPr>
+        <w:t>Batu</w:t>
+      </w:r>
+      <w:proofErr w:type="spellEnd"/>
+      <w:r>
+        <w:rPr>
+          <w:sz w:val="24"/>
+          <w:highlight w:val="green"/>
+        </w:rPr>
+        <w:t xml:space="preserve"> </w:t>
+      </w:r>
+      <w:proofErr w:type="spellStart"/>
+      <w:r>
+        <w:rPr>
+          <w:sz w:val="24"/>
+          <w:highlight w:val="green"/>
+        </w:rPr>
+        <w:t>loncatan</w:t>
+      </w:r>
+      <w:proofErr w:type="spellEnd"/>
+      <w:r>
+        <w:rPr>
+          <w:sz w:val="24"/>
+          <w:highlight w:val="green"/>
+        </w:rPr>
+        <w:t xml:space="preserve"> : </w:t>
+      </w:r>
+      <w:proofErr w:type="spellStart"/>
+      <w:r>
+        <w:rPr>
+          <w:sz w:val="24"/>
+          <w:highlight w:val="green"/>
+        </w:rPr>
+        <w:t>Memaafkan</w:t>
+      </w:r>
+      <w:proofErr w:type="spellEnd"/>
+      <w:r>
+        <w:rPr>
+          <w:sz w:val="24"/>
+          <w:highlight w:val="green"/>
+        </w:rPr>
+        <w:t xml:space="preserve"> </w:t>
+      </w:r>
+      <w:r>
+        <w:rPr>
+          <w:sz w:val="24"/>
         </w:rPr>
         <w:tab/>
       </w:r>
@@ -1166,9 +1643,161 @@
       <w:r>
         <w:rPr>
           <w:sz w:val="24"/>
-          <w:lang w:val="id-ID"/>
-        </w:rPr>
-        <w:t xml:space="preserve">Relevansi dari Keseharian </w:t>
+          <w:highlight w:val="green"/>
+        </w:rPr>
+        <w:t xml:space="preserve">Miss </w:t>
+      </w:r>
+      <w:proofErr w:type="spellStart"/>
+      <w:r>
+        <w:rPr>
+          <w:sz w:val="24"/>
+          <w:highlight w:val="green"/>
+        </w:rPr>
+        <w:t>Comm</w:t>
+      </w:r>
+      <w:proofErr w:type="spellEnd"/>
+      <w:r>
+        <w:rPr>
+          <w:sz w:val="24"/>
+          <w:highlight w:val="green"/>
+        </w:rPr>
+        <w:t xml:space="preserve"> : </w:t>
+      </w:r>
+      <w:proofErr w:type="spellStart"/>
+      <w:r>
+        <w:rPr>
+          <w:sz w:val="24"/>
+          <w:highlight w:val="green"/>
+        </w:rPr>
+        <w:t>Gangguan</w:t>
+      </w:r>
+      <w:proofErr w:type="spellEnd"/>
+      <w:r>
+        <w:rPr>
+          <w:sz w:val="24"/>
+          <w:highlight w:val="green"/>
+        </w:rPr>
+        <w:t xml:space="preserve"> </w:t>
+      </w:r>
+      <w:proofErr w:type="spellStart"/>
+      <w:r>
+        <w:rPr>
+          <w:sz w:val="24"/>
+          <w:highlight w:val="green"/>
+        </w:rPr>
+        <w:t>Sesaat</w:t>
+      </w:r>
+      <w:proofErr w:type="spellEnd"/>
+      <w:r>
+        <w:rPr>
+          <w:sz w:val="24"/>
+        </w:rPr>
+        <w:t xml:space="preserve"> </w:t>
+      </w:r>
+      <w:r>
+        <w:rPr>
+          <w:sz w:val="24"/>
+        </w:rPr>
+        <w:tab/>
+      </w:r>
+    </w:p>
+    <w:p>
+      <w:pPr>
+        <w:pStyle w:val="ListParagraph"/>
+        <w:numPr>
+          <w:ilvl w:val="1"/>
+          <w:numId w:val="1"/>
+        </w:numPr>
+        <w:tabs>
+          <w:tab w:val="left" w:leader="dot" w:pos="11520"/>
+        </w:tabs>
+        <w:rPr>
+          <w:sz w:val="24"/>
+          <w:lang w:val="id-ID"/>
+        </w:rPr>
+      </w:pPr>
+      <w:r>
+        <w:rPr>
+          <w:sz w:val="24"/>
+          <w:lang w:val="id-ID"/>
+        </w:rPr>
+        <w:t xml:space="preserve">Muatan Elektron : Psikologi </w:t>
+      </w:r>
+      <w:r>
+        <w:rPr>
+          <w:sz w:val="24"/>
+          <w:lang w:val="id-ID"/>
+        </w:rPr>
+        <w:tab/>
+      </w:r>
+    </w:p>
+    <w:p>
+      <w:pPr>
+        <w:pStyle w:val="ListParagraph"/>
+        <w:numPr>
+          <w:ilvl w:val="1"/>
+          <w:numId w:val="1"/>
+        </w:numPr>
+        <w:tabs>
+          <w:tab w:val="left" w:leader="dot" w:pos="11520"/>
+        </w:tabs>
+        <w:rPr>
+          <w:sz w:val="24"/>
+          <w:lang w:val="id-ID"/>
+        </w:rPr>
+      </w:pPr>
+      <w:r>
+        <w:rPr>
+          <w:sz w:val="24"/>
+          <w:highlight w:val="green"/>
+          <w:lang w:val="id-ID"/>
+        </w:rPr>
+        <w:t>Relevansi dari Keseharian</w:t>
+      </w:r>
+      <w:r>
+        <w:rPr>
+          <w:sz w:val="24"/>
+          <w:lang w:val="id-ID"/>
+        </w:rPr>
+        <w:t xml:space="preserve"> </w:t>
+      </w:r>
+      <w:r>
+        <w:rPr>
+          <w:sz w:val="24"/>
+          <w:lang w:val="id-ID"/>
+        </w:rPr>
+        <w:tab/>
+      </w:r>
+    </w:p>
+    <w:p>
+      <w:pPr>
+        <w:pStyle w:val="ListParagraph"/>
+        <w:numPr>
+          <w:ilvl w:val="1"/>
+          <w:numId w:val="1"/>
+        </w:numPr>
+        <w:tabs>
+          <w:tab w:val="left" w:leader="dot" w:pos="11520"/>
+        </w:tabs>
+        <w:rPr>
+          <w:sz w:val="24"/>
+          <w:lang w:val="id-ID"/>
+        </w:rPr>
+      </w:pPr>
+      <w:r>
+        <w:rPr>
+          <w:sz w:val="24"/>
+          <w:highlight w:val="green"/>
+          <w:lang w:val="id-ID"/>
+        </w:rPr>
+        <w:t>Akui Kesalahan Sendiri</w:t>
+      </w:r>
+      <w:r>
+        <w:rPr>
+          <w:sz w:val="24"/>
+          <w:lang w:val="id-ID"/>
+        </w:rPr>
+        <w:t xml:space="preserve"> </w:t>
       </w:r>
       <w:r>
         <w:rPr>
@@ -1196,9 +1825,17 @@
       <w:r>
         <w:rPr>
           <w:sz w:val="24"/>
-          <w:lang w:val="id-ID"/>
-        </w:rPr>
-        <w:t xml:space="preserve">Bab 3 : Efektifitas </w:t>
+          <w:highlight w:val="green"/>
+          <w:lang w:val="id-ID"/>
+        </w:rPr>
+        <w:t>Bab 3 : Efektifitas</w:t>
+      </w:r>
+      <w:r>
+        <w:rPr>
+          <w:sz w:val="24"/>
+          <w:lang w:val="id-ID"/>
+        </w:rPr>
+        <w:t xml:space="preserve"> </w:t>
       </w:r>
       <w:r>
         <w:rPr>
@@ -1226,9 +1863,17 @@
       <w:r>
         <w:rPr>
           <w:sz w:val="24"/>
-          <w:lang w:val="id-ID"/>
-        </w:rPr>
-        <w:t xml:space="preserve">Berdialog </w:t>
+          <w:highlight w:val="green"/>
+          <w:lang w:val="id-ID"/>
+        </w:rPr>
+        <w:t>Berdialog</w:t>
+      </w:r>
+      <w:r>
+        <w:rPr>
+          <w:sz w:val="24"/>
+          <w:lang w:val="id-ID"/>
+        </w:rPr>
+        <w:t xml:space="preserve"> </w:t>
       </w:r>
       <w:r>
         <w:rPr>
@@ -1256,9 +1901,55 @@
       <w:r>
         <w:rPr>
           <w:sz w:val="24"/>
-          <w:lang w:val="id-ID"/>
-        </w:rPr>
-        <w:t xml:space="preserve">Bergerak </w:t>
+          <w:highlight w:val="green"/>
+          <w:lang w:val="id-ID"/>
+        </w:rPr>
+        <w:t>Bergerak</w:t>
+      </w:r>
+      <w:r>
+        <w:rPr>
+          <w:sz w:val="24"/>
+          <w:lang w:val="id-ID"/>
+        </w:rPr>
+        <w:t xml:space="preserve"> </w:t>
+      </w:r>
+      <w:r>
+        <w:rPr>
+          <w:sz w:val="24"/>
+          <w:lang w:val="id-ID"/>
+        </w:rPr>
+        <w:tab/>
+      </w:r>
+    </w:p>
+    <w:p>
+      <w:pPr>
+        <w:pStyle w:val="ListParagraph"/>
+        <w:numPr>
+          <w:ilvl w:val="1"/>
+          <w:numId w:val="1"/>
+        </w:numPr>
+        <w:tabs>
+          <w:tab w:val="left" w:leader="dot" w:pos="11520"/>
+        </w:tabs>
+        <w:rPr>
+          <w:sz w:val="24"/>
+          <w:lang w:val="id-ID"/>
+        </w:rPr>
+      </w:pPr>
+      <w:proofErr w:type="spellStart"/>
+      <w:r>
+        <w:rPr>
+          <w:sz w:val="24"/>
+        </w:rPr>
+        <w:t>Memperhatikan</w:t>
+      </w:r>
+      <w:proofErr w:type="spellEnd"/>
+      <w:r>
+        <w:rPr>
+          <w:sz w:val="24"/>
+          <w:lang w:val="id-ID"/>
+        </w:rPr>
+        <w:t xml:space="preserve"> </w:t>
       </w:r>
       <w:r>
         <w:rPr>
@@ -1320,12 +2011,28 @@
         </w:rPr>
         <w:t xml:space="preserve">Lembar </w:t>
       </w:r>
-      <w:r>
-        <w:rPr>
-          <w:sz w:val="24"/>
-        </w:rPr>
-        <w:t>Menulis Harian</w:t>
-      </w:r>
+      <w:proofErr w:type="spellStart"/>
+      <w:r>
+        <w:rPr>
+          <w:sz w:val="24"/>
+        </w:rPr>
+        <w:t>Menulis</w:t>
+      </w:r>
+      <w:proofErr w:type="spellEnd"/>
+      <w:r>
+        <w:rPr>
+          <w:sz w:val="24"/>
+        </w:rPr>
+        <w:t xml:space="preserve"> </w:t>
+      </w:r>
+      <w:proofErr w:type="spellStart"/>
+      <w:r>
+        <w:rPr>
+          <w:sz w:val="24"/>
+        </w:rPr>
+        <w:t>Harian</w:t>
+      </w:r>
+      <w:proofErr w:type="spellEnd"/>
       <w:r>
         <w:rPr>
           <w:sz w:val="24"/>
@@ -1370,8 +2077,6 @@
         </w:rPr>
         <w:t>Penukar</w:t>
       </w:r>
-      <w:bookmarkStart w:id="0" w:name="_GoBack"/>
-      <w:bookmarkEnd w:id="0"/>
       <w:r>
         <w:rPr>
           <w:sz w:val="24"/>
@@ -1819,6 +2524,32 @@
       <w:contextualSpacing/>
     </w:pPr>
   </w:style>
+  <w:style w:type="table" w:styleId="TableGrid">
+    <w:name w:val="Table Grid"/>
+    <w:basedOn w:val="TableNormal"/>
+    <w:uiPriority w:val="59"/>
+    <w:rsid w:val="0010492A"/>
+    <w:pPr>
+      <w:spacing w:after="0" w:line="240" w:lineRule="auto"/>
+    </w:pPr>
+    <w:tblPr>
+      <w:tblInd w:w="0" w:type="dxa"/>
+      <w:tblBorders>
+        <w:top w:val="single" w:sz="4" w:space="0" w:color="auto"/>
+        <w:left w:val="single" w:sz="4" w:space="0" w:color="auto"/>
+        <w:bottom w:val="single" w:sz="4" w:space="0" w:color="auto"/>
+        <w:right w:val="single" w:sz="4" w:space="0" w:color="auto"/>
+        <w:insideH w:val="single" w:sz="4" w:space="0" w:color="auto"/>
+        <w:insideV w:val="single" w:sz="4" w:space="0" w:color="auto"/>
+      </w:tblBorders>
+      <w:tblCellMar>
+        <w:top w:w="0" w:type="dxa"/>
+        <w:left w:w="108" w:type="dxa"/>
+        <w:bottom w:w="0" w:type="dxa"/>
+        <w:right w:w="108" w:type="dxa"/>
+      </w:tblCellMar>
+    </w:tblPr>
+  </w:style>
 </w:styles>
 </file>
 
@@ -2049,6 +2780,32 @@
       <w:ind w:left="720"/>
       <w:contextualSpacing/>
     </w:pPr>
+  </w:style>
+  <w:style w:type="table" w:styleId="TableGrid">
+    <w:name w:val="Table Grid"/>
+    <w:basedOn w:val="TableNormal"/>
+    <w:uiPriority w:val="59"/>
+    <w:rsid w:val="0010492A"/>
+    <w:pPr>
+      <w:spacing w:after="0" w:line="240" w:lineRule="auto"/>
+    </w:pPr>
+    <w:tblPr>
+      <w:tblInd w:w="0" w:type="dxa"/>
+      <w:tblBorders>
+        <w:top w:val="single" w:sz="4" w:space="0" w:color="auto"/>
+        <w:left w:val="single" w:sz="4" w:space="0" w:color="auto"/>
+        <w:bottom w:val="single" w:sz="4" w:space="0" w:color="auto"/>
+        <w:right w:val="single" w:sz="4" w:space="0" w:color="auto"/>
+        <w:insideH w:val="single" w:sz="4" w:space="0" w:color="auto"/>
+        <w:insideV w:val="single" w:sz="4" w:space="0" w:color="auto"/>
+      </w:tblBorders>
+      <w:tblCellMar>
+        <w:top w:w="0" w:type="dxa"/>
+        <w:left w:w="108" w:type="dxa"/>
+        <w:bottom w:w="0" w:type="dxa"/>
+        <w:right w:w="108" w:type="dxa"/>
+      </w:tblCellMar>
+    </w:tblPr>
   </w:style>
 </w:styles>
 </file>

</xml_diff>

<commit_message>
updating chapter 3 and also 4.
</commit_message>
<xml_diff>
--- a/00_kata_pengantar_daftar_isi.docx
+++ b/00_kata_pengantar_daftar_isi.docx
@@ -916,8 +916,6 @@
           <w:lang w:val="id-ID"/>
         </w:rPr>
       </w:pPr>
-      <w:bookmarkStart w:id="0" w:name="_GoBack"/>
-      <w:bookmarkEnd w:id="0"/>
       <w:r>
         <w:rPr>
           <w:sz w:val="24"/>
@@ -1183,6 +1181,10 @@
           </mc:Choice>
           <mc:Fallback>
             <w:pict>
+              <v:shapetype id="_x0000_t202" coordsize="21600,21600" o:spt="202" path="m,l,21600r21600,l21600,xe">
+                <v:stroke joinstyle="miter"/>
+                <v:path gradientshapeok="t" o:connecttype="rect"/>
+              </v:shapetype>
               <v:shape id="_x0000_s1028" type="#_x0000_t202" style="position:absolute;margin-left:389.4pt;margin-top:-47.4pt;width:186.95pt;height:110.55pt;z-index:251663360;visibility:visible;mso-wrap-style:square;mso-width-percent:400;mso-height-percent:200;mso-wrap-distance-left:9pt;mso-wrap-distance-top:0;mso-wrap-distance-right:9pt;mso-wrap-distance-bottom:0;mso-position-horizontal:absolute;mso-position-horizontal-relative:text;mso-position-vertical:absolute;mso-position-vertical-relative:text;mso-width-percent:400;mso-height-percent:200;mso-width-relative:margin;mso-height-relative:margin;v-text-anchor:top" o:gfxdata="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" stroked="f">
                 <v:textbox style="mso-fit-shape-to-text:t">
                   <w:txbxContent>
@@ -1501,6 +1503,7 @@
       <w:r>
         <w:rPr>
           <w:sz w:val="24"/>
+          <w:highlight w:val="green"/>
           <w:lang w:val="id-ID"/>
         </w:rPr>
         <w:t>H</w:t>
@@ -1509,6 +1512,7 @@
       <w:r>
         <w:rPr>
           <w:sz w:val="24"/>
+          <w:highlight w:val="green"/>
         </w:rPr>
         <w:t>adiah</w:t>
       </w:r>
@@ -1516,12 +1520,14 @@
       <w:r>
         <w:rPr>
           <w:sz w:val="24"/>
+          <w:highlight w:val="green"/>
         </w:rPr>
         <w:t xml:space="preserve"> </w:t>
       </w:r>
       <w:r>
         <w:rPr>
           <w:sz w:val="24"/>
+          <w:highlight w:val="green"/>
           <w:lang w:val="id-ID"/>
         </w:rPr>
         <w:t xml:space="preserve">/ </w:t>
@@ -1529,6 +1535,7 @@
       <w:r>
         <w:rPr>
           <w:sz w:val="24"/>
+          <w:highlight w:val="green"/>
           <w:lang w:val="id-ID"/>
         </w:rPr>
         <w:t>M</w:t>
@@ -1536,6 +1543,7 @@
       <w:r>
         <w:rPr>
           <w:sz w:val="24"/>
+          <w:highlight w:val="green"/>
           <w:lang w:val="id-ID"/>
         </w:rPr>
         <w:t>usibah</w:t>
@@ -1543,9 +1551,17 @@
       <w:r>
         <w:rPr>
           <w:sz w:val="24"/>
-          <w:lang w:val="id-ID"/>
-        </w:rPr>
-        <w:t xml:space="preserve"> Setiap Hari </w:t>
+          <w:highlight w:val="green"/>
+          <w:lang w:val="id-ID"/>
+        </w:rPr>
+        <w:t xml:space="preserve"> Setiap Hari</w:t>
+      </w:r>
+      <w:r>
+        <w:rPr>
+          <w:sz w:val="24"/>
+          <w:lang w:val="id-ID"/>
+        </w:rPr>
+        <w:t xml:space="preserve"> </w:t>
       </w:r>
       <w:r>
         <w:rPr>
@@ -1811,7 +1827,7 @@
       <w:pPr>
         <w:pStyle w:val="ListParagraph"/>
         <w:numPr>
-          <w:ilvl w:val="0"/>
+          <w:ilvl w:val="1"/>
           <w:numId w:val="1"/>
         </w:numPr>
         <w:tabs>
@@ -1822,25 +1838,63 @@
           <w:lang w:val="id-ID"/>
         </w:rPr>
       </w:pPr>
-      <w:r>
-        <w:rPr>
-          <w:sz w:val="24"/>
-          <w:highlight w:val="green"/>
-          <w:lang w:val="id-ID"/>
-        </w:rPr>
-        <w:t>Bab 3 : Efektifitas</w:t>
-      </w:r>
-      <w:r>
-        <w:rPr>
-          <w:sz w:val="24"/>
-          <w:lang w:val="id-ID"/>
+      <w:proofErr w:type="spellStart"/>
+      <w:r>
+        <w:rPr>
+          <w:sz w:val="24"/>
+          <w:highlight w:val="green"/>
+        </w:rPr>
+        <w:t>Jaring</w:t>
+      </w:r>
+      <w:proofErr w:type="spellEnd"/>
+      <w:r>
+        <w:rPr>
+          <w:sz w:val="24"/>
+          <w:highlight w:val="green"/>
         </w:rPr>
         <w:t xml:space="preserve"> </w:t>
       </w:r>
-      <w:r>
-        <w:rPr>
-          <w:sz w:val="24"/>
-          <w:lang w:val="id-ID"/>
+      <w:proofErr w:type="spellStart"/>
+      <w:r>
+        <w:rPr>
+          <w:sz w:val="24"/>
+          <w:highlight w:val="green"/>
+        </w:rPr>
+        <w:t>Laba-laba</w:t>
+      </w:r>
+      <w:proofErr w:type="spellEnd"/>
+      <w:r>
+        <w:rPr>
+          <w:sz w:val="24"/>
+          <w:highlight w:val="green"/>
+        </w:rPr>
+        <w:t xml:space="preserve"> </w:t>
+      </w:r>
+      <w:r>
+        <w:rPr>
+          <w:sz w:val="24"/>
+          <w:highlight w:val="green"/>
+        </w:rPr>
+        <w:t xml:space="preserve">&amp; </w:t>
+      </w:r>
+      <w:proofErr w:type="spellStart"/>
+      <w:r>
+        <w:rPr>
+          <w:sz w:val="24"/>
+          <w:highlight w:val="green"/>
+        </w:rPr>
+        <w:t>Monyet</w:t>
+      </w:r>
+      <w:proofErr w:type="spellEnd"/>
+      <w:r>
+        <w:rPr>
+          <w:sz w:val="24"/>
+        </w:rPr>
+        <w:t xml:space="preserve"> </w:t>
+      </w:r>
+      <w:r>
+        <w:rPr>
+          <w:sz w:val="24"/>
         </w:rPr>
         <w:tab/>
       </w:r>
@@ -1864,9 +1918,50 @@
         <w:rPr>
           <w:sz w:val="24"/>
           <w:highlight w:val="green"/>
-          <w:lang w:val="id-ID"/>
-        </w:rPr>
-        <w:t>Berdialog</w:t>
+        </w:rPr>
+        <w:t>Reply Back</w:t>
+      </w:r>
+      <w:r>
+        <w:rPr>
+          <w:sz w:val="24"/>
+        </w:rPr>
+        <w:t xml:space="preserve"> </w:t>
+      </w:r>
+      <w:r>
+        <w:rPr>
+          <w:sz w:val="24"/>
+        </w:rPr>
+        <w:tab/>
+      </w:r>
+      <w:r>
+        <w:rPr>
+          <w:sz w:val="24"/>
+        </w:rPr>
+        <w:t xml:space="preserve"> </w:t>
+      </w:r>
+    </w:p>
+    <w:p>
+      <w:pPr>
+        <w:pStyle w:val="ListParagraph"/>
+        <w:numPr>
+          <w:ilvl w:val="0"/>
+          <w:numId w:val="1"/>
+        </w:numPr>
+        <w:tabs>
+          <w:tab w:val="left" w:leader="dot" w:pos="11520"/>
+        </w:tabs>
+        <w:rPr>
+          <w:sz w:val="24"/>
+          <w:lang w:val="id-ID"/>
+        </w:rPr>
+      </w:pPr>
+      <w:r>
+        <w:rPr>
+          <w:sz w:val="24"/>
+          <w:highlight w:val="green"/>
+          <w:lang w:val="id-ID"/>
+        </w:rPr>
+        <w:t>Bab 3 : Efektifitas</w:t>
       </w:r>
       <w:r>
         <w:rPr>
@@ -1904,7 +1999,7 @@
           <w:highlight w:val="green"/>
           <w:lang w:val="id-ID"/>
         </w:rPr>
-        <w:t>Bergerak</w:t>
+        <w:t>Berdialog</w:t>
       </w:r>
       <w:r>
         <w:rPr>
@@ -1936,10 +2031,49 @@
           <w:lang w:val="id-ID"/>
         </w:rPr>
       </w:pPr>
+      <w:r>
+        <w:rPr>
+          <w:sz w:val="24"/>
+          <w:highlight w:val="green"/>
+          <w:lang w:val="id-ID"/>
+        </w:rPr>
+        <w:t>Bergerak</w:t>
+      </w:r>
+      <w:r>
+        <w:rPr>
+          <w:sz w:val="24"/>
+          <w:lang w:val="id-ID"/>
+        </w:rPr>
+        <w:t xml:space="preserve"> </w:t>
+      </w:r>
+      <w:r>
+        <w:rPr>
+          <w:sz w:val="24"/>
+          <w:lang w:val="id-ID"/>
+        </w:rPr>
+        <w:tab/>
+      </w:r>
+    </w:p>
+    <w:p>
+      <w:pPr>
+        <w:pStyle w:val="ListParagraph"/>
+        <w:numPr>
+          <w:ilvl w:val="1"/>
+          <w:numId w:val="1"/>
+        </w:numPr>
+        <w:tabs>
+          <w:tab w:val="left" w:leader="dot" w:pos="11520"/>
+        </w:tabs>
+        <w:rPr>
+          <w:sz w:val="24"/>
+          <w:lang w:val="id-ID"/>
+        </w:rPr>
+      </w:pPr>
       <w:proofErr w:type="spellStart"/>
       <w:r>
         <w:rPr>
           <w:sz w:val="24"/>
+          <w:highlight w:val="green"/>
         </w:rPr>
         <w:t>Memperhatikan</w:t>
       </w:r>
@@ -1947,6 +2081,7 @@
       <w:r>
         <w:rPr>
           <w:sz w:val="24"/>
+          <w:highlight w:val="green"/>
           <w:lang w:val="id-ID"/>
         </w:rPr>
         <w:t xml:space="preserve"> </w:t>
@@ -1954,7 +2089,116 @@
       <w:r>
         <w:rPr>
           <w:sz w:val="24"/>
-          <w:lang w:val="id-ID"/>
+          <w:highlight w:val="green"/>
+        </w:rPr>
+        <w:t xml:space="preserve">&amp; </w:t>
+      </w:r>
+      <w:proofErr w:type="spellStart"/>
+      <w:r>
+        <w:rPr>
+          <w:sz w:val="24"/>
+          <w:highlight w:val="green"/>
+        </w:rPr>
+        <w:t>Menolong</w:t>
+      </w:r>
+      <w:proofErr w:type="spellEnd"/>
+      <w:r>
+        <w:rPr>
+          <w:sz w:val="24"/>
+        </w:rPr>
+        <w:t xml:space="preserve"> </w:t>
+      </w:r>
+      <w:r>
+        <w:rPr>
+          <w:sz w:val="24"/>
+          <w:lang w:val="id-ID"/>
+        </w:rPr>
+        <w:tab/>
+      </w:r>
+    </w:p>
+    <w:p>
+      <w:pPr>
+        <w:pStyle w:val="ListParagraph"/>
+        <w:numPr>
+          <w:ilvl w:val="1"/>
+          <w:numId w:val="1"/>
+        </w:numPr>
+        <w:tabs>
+          <w:tab w:val="left" w:leader="dot" w:pos="11520"/>
+        </w:tabs>
+        <w:rPr>
+          <w:sz w:val="24"/>
+          <w:lang w:val="id-ID"/>
+        </w:rPr>
+      </w:pPr>
+      <w:r>
+        <w:rPr>
+          <w:sz w:val="24"/>
+        </w:rPr>
+        <w:t xml:space="preserve">5 Level </w:t>
+      </w:r>
+      <w:proofErr w:type="spellStart"/>
+      <w:r>
+        <w:rPr>
+          <w:sz w:val="24"/>
+        </w:rPr>
+        <w:t>K</w:t>
+      </w:r>
+      <w:bookmarkStart w:id="0" w:name="_GoBack"/>
+      <w:bookmarkEnd w:id="0"/>
+      <w:r>
+        <w:rPr>
+          <w:sz w:val="24"/>
+        </w:rPr>
+        <w:t>eberuntungan</w:t>
+      </w:r>
+      <w:proofErr w:type="spellEnd"/>
+      <w:r>
+        <w:rPr>
+          <w:sz w:val="24"/>
+        </w:rPr>
+        <w:t xml:space="preserve"> </w:t>
+      </w:r>
+      <w:r>
+        <w:rPr>
+          <w:sz w:val="24"/>
+        </w:rPr>
+        <w:tab/>
+      </w:r>
+    </w:p>
+    <w:p>
+      <w:pPr>
+        <w:pStyle w:val="ListParagraph"/>
+        <w:numPr>
+          <w:ilvl w:val="1"/>
+          <w:numId w:val="1"/>
+        </w:numPr>
+        <w:tabs>
+          <w:tab w:val="left" w:leader="dot" w:pos="11520"/>
+        </w:tabs>
+        <w:rPr>
+          <w:sz w:val="24"/>
+          <w:lang w:val="id-ID"/>
+        </w:rPr>
+      </w:pPr>
+      <w:proofErr w:type="spellStart"/>
+      <w:r>
+        <w:rPr>
+          <w:sz w:val="24"/>
+          <w:highlight w:val="green"/>
+        </w:rPr>
+        <w:t>Berkawan</w:t>
+      </w:r>
+      <w:proofErr w:type="spellEnd"/>
+      <w:r>
+        <w:rPr>
+          <w:sz w:val="24"/>
+        </w:rPr>
+        <w:t xml:space="preserve"> </w:t>
+      </w:r>
+      <w:r>
+        <w:rPr>
+          <w:sz w:val="24"/>
         </w:rPr>
         <w:tab/>
       </w:r>
@@ -2178,15 +2422,127 @@
         </w:tabs>
         <w:rPr>
           <w:sz w:val="24"/>
-          <w:lang w:val="id-ID"/>
-        </w:rPr>
-      </w:pPr>
-      <w:r>
-        <w:rPr>
-          <w:sz w:val="24"/>
-          <w:lang w:val="id-ID"/>
-        </w:rPr>
-        <w:t>Judul lain</w:t>
+        </w:rPr>
+        <w:sectPr>
+          <w:pgSz w:w="16839" w:h="11907" w:orient="landscape" w:code="9"/>
+          <w:pgMar w:top="1440" w:right="1440" w:bottom="1440" w:left="1440" w:header="720" w:footer="720" w:gutter="0"/>
+          <w:cols w:space="720"/>
+          <w:docGrid w:linePitch="360"/>
+        </w:sectPr>
+      </w:pPr>
+    </w:p>
+    <w:p>
+      <w:pPr>
+        <w:pStyle w:val="ListParagraph"/>
+        <w:numPr>
+          <w:ilvl w:val="0"/>
+          <w:numId w:val="1"/>
+        </w:numPr>
+        <w:tabs>
+          <w:tab w:val="left" w:leader="dot" w:pos="11520"/>
+        </w:tabs>
+        <w:rPr>
+          <w:sz w:val="24"/>
+          <w:lang w:val="id-ID"/>
+        </w:rPr>
+      </w:pPr>
+      <w:r>
+        <w:rPr>
+          <w:sz w:val="24"/>
+        </w:rPr>
+        <w:lastRenderedPageBreak/>
+        <w:t xml:space="preserve">Bonus </w:t>
+      </w:r>
+      <w:proofErr w:type="spellStart"/>
+      <w:r>
+        <w:rPr>
+          <w:sz w:val="24"/>
+        </w:rPr>
+        <w:t>Bimbingan</w:t>
+      </w:r>
+      <w:proofErr w:type="spellEnd"/>
+      <w:r>
+        <w:rPr>
+          <w:sz w:val="24"/>
+        </w:rPr>
+        <w:t xml:space="preserve"> </w:t>
+      </w:r>
+      <w:r>
+        <w:rPr>
+          <w:sz w:val="24"/>
+        </w:rPr>
+        <w:tab/>
+      </w:r>
+    </w:p>
+    <w:p>
+      <w:pPr>
+        <w:pStyle w:val="ListParagraph"/>
+        <w:numPr>
+          <w:ilvl w:val="1"/>
+          <w:numId w:val="1"/>
+        </w:numPr>
+        <w:tabs>
+          <w:tab w:val="left" w:leader="dot" w:pos="11520"/>
+        </w:tabs>
+        <w:rPr>
+          <w:sz w:val="24"/>
+          <w:lang w:val="id-ID"/>
+        </w:rPr>
+      </w:pPr>
+      <w:proofErr w:type="spellStart"/>
+      <w:r>
+        <w:rPr>
+          <w:sz w:val="24"/>
+        </w:rPr>
+        <w:t>Whatsapp</w:t>
+      </w:r>
+      <w:proofErr w:type="spellEnd"/>
+      <w:r>
+        <w:rPr>
+          <w:sz w:val="24"/>
+        </w:rPr>
+        <w:t xml:space="preserve"> Group </w:t>
+      </w:r>
+      <w:r>
+        <w:rPr>
+          <w:sz w:val="24"/>
+        </w:rPr>
+        <w:tab/>
+      </w:r>
+    </w:p>
+    <w:p>
+      <w:pPr>
+        <w:pStyle w:val="ListParagraph"/>
+        <w:numPr>
+          <w:ilvl w:val="1"/>
+          <w:numId w:val="1"/>
+        </w:numPr>
+        <w:tabs>
+          <w:tab w:val="left" w:leader="dot" w:pos="11520"/>
+        </w:tabs>
+        <w:rPr>
+          <w:sz w:val="24"/>
+          <w:lang w:val="id-ID"/>
+        </w:rPr>
+      </w:pPr>
+      <w:r>
+        <w:rPr>
+          <w:sz w:val="24"/>
+        </w:rPr>
+        <w:t>Direct Consultation</w:t>
+      </w:r>
+      <w:r>
+        <w:rPr>
+          <w:sz w:val="24"/>
+          <w:lang w:val="id-ID"/>
+        </w:rPr>
+        <w:t xml:space="preserve"> </w:t>
+      </w:r>
+      <w:r>
+        <w:rPr>
+          <w:sz w:val="24"/>
+        </w:rPr>
+        <w:tab/>
       </w:r>
     </w:p>
     <w:sectPr>

</xml_diff>

<commit_message>
final update chapter 2.
</commit_message>
<xml_diff>
--- a/00_kata_pengantar_daftar_isi.docx
+++ b/00_kata_pengantar_daftar_isi.docx
@@ -16,10 +16,10 @@
               <wp:anchor distT="0" distB="0" distL="114300" distR="114300" simplePos="0" relativeHeight="251659264" behindDoc="0" locked="0" layoutInCell="1" allowOverlap="1" wp14:anchorId="16487CC7" wp14:editId="75E7A120">
                 <wp:simplePos x="0" y="0"/>
                 <wp:positionH relativeFrom="column">
-                  <wp:posOffset>1332192</wp:posOffset>
+                  <wp:posOffset>1331595</wp:posOffset>
                 </wp:positionH>
                 <wp:positionV relativeFrom="paragraph">
-                  <wp:posOffset>3487420</wp:posOffset>
+                  <wp:posOffset>3299041</wp:posOffset>
                 </wp:positionV>
                 <wp:extent cx="6368415" cy="680085"/>
                 <wp:effectExtent l="0" t="0" r="0" b="5715"/>
@@ -166,7 +166,7 @@
                 <v:stroke joinstyle="miter"/>
                 <v:path gradientshapeok="t" o:connecttype="rect"/>
               </v:shapetype>
-              <v:shape id="Text Box 1" o:spid="_x0000_s1026" type="#_x0000_t202" style="position:absolute;left:0;text-align:left;margin-left:104.9pt;margin-top:274.6pt;width:501.45pt;height:53.55pt;z-index:251659264;visibility:visible;mso-wrap-style:square;mso-width-percent:0;mso-height-percent:0;mso-wrap-distance-left:9pt;mso-wrap-distance-top:0;mso-wrap-distance-right:9pt;mso-wrap-distance-bottom:0;mso-position-horizontal:absolute;mso-position-horizontal-relative:text;mso-position-vertical:absolute;mso-position-vertical-relative:text;mso-width-percent:0;mso-height-percent:0;mso-width-relative:margin;mso-height-relative:margin;v-text-anchor:top" o:gfxdata="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" filled="f" stroked="f">
+              <v:shape id="Text Box 1" o:spid="_x0000_s1026" type="#_x0000_t202" style="position:absolute;left:0;text-align:left;margin-left:104.85pt;margin-top:259.75pt;width:501.45pt;height:53.55pt;z-index:251659264;visibility:visible;mso-wrap-style:square;mso-width-percent:0;mso-height-percent:0;mso-wrap-distance-left:9pt;mso-wrap-distance-top:0;mso-wrap-distance-right:9pt;mso-wrap-distance-bottom:0;mso-position-horizontal:absolute;mso-position-horizontal-relative:text;mso-position-vertical:absolute;mso-position-vertical-relative:text;mso-width-percent:0;mso-height-percent:0;mso-width-relative:margin;mso-height-relative:margin;v-text-anchor:top" o:gfxdata="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" filled="f" stroked="f">
                 <v:textbox>
                   <w:txbxContent>
                     <w:p>
@@ -276,8 +276,8 @@
         </w:rPr>
         <w:drawing>
           <wp:inline distT="0" distB="0" distL="0" distR="0" wp14:anchorId="7EFAFE08" wp14:editId="7DF06C5E">
-            <wp:extent cx="3957103" cy="3957103"/>
-            <wp:effectExtent l="0" t="0" r="5715" b="5715"/>
+            <wp:extent cx="3957103" cy="3648448"/>
+            <wp:effectExtent l="0" t="0" r="0" b="0"/>
             <wp:docPr id="2" name="Picture 2"/>
             <wp:cNvGraphicFramePr>
               <a:graphicFrameLocks xmlns:a="http://schemas.openxmlformats.org/drawingml/2006/main" noChangeAspect="1"/>
@@ -292,7 +292,7 @@
                     </pic:cNvPicPr>
                   </pic:nvPicPr>
                   <pic:blipFill>
-                    <a:blip r:embed="rId6">
+                    <a:blip r:embed="rId6" cstate="print">
                       <a:extLst>
                         <a:ext uri="{28A0092B-C50C-407E-A947-70E740481C1C}">
                           <a14:useLocalDpi xmlns:a14="http://schemas.microsoft.com/office/drawing/2010/main" val="0"/>
@@ -306,7 +306,7 @@
                   <pic:spPr bwMode="auto">
                     <a:xfrm>
                       <a:off x="0" y="0"/>
-                      <a:ext cx="3957103" cy="3957103"/>
+                      <a:ext cx="3957103" cy="3648448"/>
                     </a:xfrm>
                     <a:prstGeom prst="rect">
                       <a:avLst/>
@@ -390,36 +390,13 @@
                                 <w:sz w:val="32"/>
                               </w:rPr>
                             </w:pPr>
-                            <w:r>
-                              <w:rPr>
-                                <w:b/>
-                                <w:sz w:val="32"/>
-                              </w:rPr>
-                              <w:t xml:space="preserve">Dari </w:t>
-                            </w:r>
                             <w:proofErr w:type="spellStart"/>
                             <w:r>
                               <w:rPr>
                                 <w:b/>
                                 <w:sz w:val="32"/>
                               </w:rPr>
-                              <w:t>Emosi</w:t>
-                            </w:r>
-                            <w:proofErr w:type="spellEnd"/>
-                            <w:r>
-                              <w:rPr>
-                                <w:b/>
-                                <w:sz w:val="32"/>
-                              </w:rPr>
-                              <w:t xml:space="preserve">, </w:t>
-                            </w:r>
-                            <w:proofErr w:type="spellStart"/>
-                            <w:r>
-                              <w:rPr>
-                                <w:b/>
-                                <w:sz w:val="32"/>
-                              </w:rPr>
-                              <w:t>Ambisi</w:t>
+                              <w:t>Masa</w:t>
                             </w:r>
                             <w:proofErr w:type="spellEnd"/>
                             <w:r>
@@ -435,7 +412,7 @@
                                 <w:b/>
                                 <w:sz w:val="32"/>
                               </w:rPr>
-                              <w:t>sampai</w:t>
+                              <w:t>Depan</w:t>
                             </w:r>
                             <w:proofErr w:type="spellEnd"/>
                             <w:r>
@@ -451,7 +428,7 @@
                                 <w:b/>
                                 <w:sz w:val="32"/>
                               </w:rPr>
-                              <w:t>ke</w:t>
+                              <w:t>Ditentukan</w:t>
                             </w:r>
                             <w:proofErr w:type="spellEnd"/>
                             <w:r>
@@ -467,7 +444,39 @@
                                 <w:b/>
                                 <w:sz w:val="32"/>
                               </w:rPr>
-                              <w:t>Prestasi</w:t>
+                              <w:t>Sejak</w:t>
+                            </w:r>
+                            <w:proofErr w:type="spellEnd"/>
+                            <w:r>
+                              <w:rPr>
+                                <w:b/>
+                                <w:sz w:val="32"/>
+                              </w:rPr>
+                              <w:t xml:space="preserve"> </w:t>
+                            </w:r>
+                            <w:proofErr w:type="spellStart"/>
+                            <w:r>
+                              <w:rPr>
+                                <w:b/>
+                                <w:sz w:val="32"/>
+                              </w:rPr>
+                              <w:t>Hari</w:t>
+                            </w:r>
+                            <w:proofErr w:type="spellEnd"/>
+                            <w:r>
+                              <w:rPr>
+                                <w:b/>
+                                <w:sz w:val="32"/>
+                              </w:rPr>
+                              <w:t xml:space="preserve"> </w:t>
+                            </w:r>
+                            <w:proofErr w:type="spellStart"/>
+                            <w:r>
+                              <w:rPr>
+                                <w:b/>
+                                <w:sz w:val="32"/>
+                              </w:rPr>
+                              <w:t>Ini</w:t>
                             </w:r>
                             <w:proofErr w:type="spellEnd"/>
                           </w:p>
@@ -519,7 +528,25 @@
                               <w:rPr>
                                 <w:lang w:val="id-ID"/>
                               </w:rPr>
-                              <w:t>S., S.T</w:t>
+                              <w:t xml:space="preserve">S., </w:t>
+                            </w:r>
+                            <w:r>
+                              <w:t>B</w:t>
+                            </w:r>
+                            <w:r>
+                              <w:rPr>
+                                <w:lang w:val="id-ID"/>
+                              </w:rPr>
+                              <w:t>.</w:t>
+                            </w:r>
+                            <w:r>
+                              <w:t>I</w:t>
+                            </w:r>
+                            <w:r>
+                              <w:rPr>
+                                <w:lang w:val="id-ID"/>
+                              </w:rPr>
+                              <w:t>T</w:t>
                             </w:r>
                           </w:p>
                           <w:p>
@@ -539,7 +566,18 @@
                               <w:rPr>
                                 <w:lang w:val="id-ID"/>
                               </w:rPr>
-                              <w:t xml:space="preserve"> L., S.Psi</w:t>
+                              <w:t xml:space="preserve"> L</w:t>
+                            </w:r>
+                            <w:proofErr w:type="spellStart"/>
+                            <w:r>
+                              <w:t>uthfiani</w:t>
+                            </w:r>
+                            <w:proofErr w:type="spellEnd"/>
+                            <w:r>
+                              <w:rPr>
+                                <w:lang w:val="id-ID"/>
+                              </w:rPr>
+                              <w:t>, S.Psi</w:t>
                             </w:r>
                           </w:p>
                           <w:p>
@@ -551,7 +589,15 @@
                               <w:rPr>
                                 <w:lang w:val="id-ID"/>
                               </w:rPr>
-                              <w:t xml:space="preserve">M. </w:t>
+                              <w:t>M</w:t>
+                            </w:r>
+                            <w:proofErr w:type="spellStart"/>
+                            <w:r>
+                              <w:t>u’zizati</w:t>
+                            </w:r>
+                            <w:proofErr w:type="spellEnd"/>
+                            <w:r>
+                              <w:t xml:space="preserve"> </w:t>
                             </w:r>
                             <w:proofErr w:type="spellStart"/>
                             <w:r>
@@ -600,36 +646,13 @@
                           <w:sz w:val="32"/>
                         </w:rPr>
                       </w:pPr>
-                      <w:r>
-                        <w:rPr>
-                          <w:b/>
-                          <w:sz w:val="32"/>
-                        </w:rPr>
-                        <w:t xml:space="preserve">Dari </w:t>
-                      </w:r>
                       <w:proofErr w:type="spellStart"/>
                       <w:r>
                         <w:rPr>
                           <w:b/>
                           <w:sz w:val="32"/>
                         </w:rPr>
-                        <w:t>Emosi</w:t>
-                      </w:r>
-                      <w:proofErr w:type="spellEnd"/>
-                      <w:r>
-                        <w:rPr>
-                          <w:b/>
-                          <w:sz w:val="32"/>
-                        </w:rPr>
-                        <w:t xml:space="preserve">, </w:t>
-                      </w:r>
-                      <w:proofErr w:type="spellStart"/>
-                      <w:r>
-                        <w:rPr>
-                          <w:b/>
-                          <w:sz w:val="32"/>
-                        </w:rPr>
-                        <w:t>Ambisi</w:t>
+                        <w:t>Masa</w:t>
                       </w:r>
                       <w:proofErr w:type="spellEnd"/>
                       <w:r>
@@ -645,7 +668,7 @@
                           <w:b/>
                           <w:sz w:val="32"/>
                         </w:rPr>
-                        <w:t>sampai</w:t>
+                        <w:t>Depan</w:t>
                       </w:r>
                       <w:proofErr w:type="spellEnd"/>
                       <w:r>
@@ -661,7 +684,7 @@
                           <w:b/>
                           <w:sz w:val="32"/>
                         </w:rPr>
-                        <w:t>ke</w:t>
+                        <w:t>Ditentukan</w:t>
                       </w:r>
                       <w:proofErr w:type="spellEnd"/>
                       <w:r>
@@ -677,7 +700,39 @@
                           <w:b/>
                           <w:sz w:val="32"/>
                         </w:rPr>
-                        <w:t>Prestasi</w:t>
+                        <w:t>Sejak</w:t>
+                      </w:r>
+                      <w:proofErr w:type="spellEnd"/>
+                      <w:r>
+                        <w:rPr>
+                          <w:b/>
+                          <w:sz w:val="32"/>
+                        </w:rPr>
+                        <w:t xml:space="preserve"> </w:t>
+                      </w:r>
+                      <w:proofErr w:type="spellStart"/>
+                      <w:r>
+                        <w:rPr>
+                          <w:b/>
+                          <w:sz w:val="32"/>
+                        </w:rPr>
+                        <w:t>Hari</w:t>
+                      </w:r>
+                      <w:proofErr w:type="spellEnd"/>
+                      <w:r>
+                        <w:rPr>
+                          <w:b/>
+                          <w:sz w:val="32"/>
+                        </w:rPr>
+                        <w:t xml:space="preserve"> </w:t>
+                      </w:r>
+                      <w:proofErr w:type="spellStart"/>
+                      <w:r>
+                        <w:rPr>
+                          <w:b/>
+                          <w:sz w:val="32"/>
+                        </w:rPr>
+                        <w:t>Ini</w:t>
                       </w:r>
                       <w:proofErr w:type="spellEnd"/>
                     </w:p>
@@ -729,7 +784,25 @@
                         <w:rPr>
                           <w:lang w:val="id-ID"/>
                         </w:rPr>
-                        <w:t>S., S.T</w:t>
+                        <w:t xml:space="preserve">S., </w:t>
+                      </w:r>
+                      <w:r>
+                        <w:t>B</w:t>
+                      </w:r>
+                      <w:r>
+                        <w:rPr>
+                          <w:lang w:val="id-ID"/>
+                        </w:rPr>
+                        <w:t>.</w:t>
+                      </w:r>
+                      <w:r>
+                        <w:t>I</w:t>
+                      </w:r>
+                      <w:r>
+                        <w:rPr>
+                          <w:lang w:val="id-ID"/>
+                        </w:rPr>
+                        <w:t>T</w:t>
                       </w:r>
                     </w:p>
                     <w:p>
@@ -749,7 +822,18 @@
                         <w:rPr>
                           <w:lang w:val="id-ID"/>
                         </w:rPr>
-                        <w:t xml:space="preserve"> L., S.Psi</w:t>
+                        <w:t xml:space="preserve"> L</w:t>
+                      </w:r>
+                      <w:proofErr w:type="spellStart"/>
+                      <w:r>
+                        <w:t>uthfiani</w:t>
+                      </w:r>
+                      <w:proofErr w:type="spellEnd"/>
+                      <w:r>
+                        <w:rPr>
+                          <w:lang w:val="id-ID"/>
+                        </w:rPr>
+                        <w:t>, S.Psi</w:t>
                       </w:r>
                     </w:p>
                     <w:p>
@@ -761,7 +845,15 @@
                         <w:rPr>
                           <w:lang w:val="id-ID"/>
                         </w:rPr>
-                        <w:t xml:space="preserve">M. </w:t>
+                        <w:t>M</w:t>
+                      </w:r>
+                      <w:proofErr w:type="spellStart"/>
+                      <w:r>
+                        <w:t>u’zizati</w:t>
+                      </w:r>
+                      <w:proofErr w:type="spellEnd"/>
+                      <w:r>
+                        <w:t xml:space="preserve"> </w:t>
                       </w:r>
                       <w:proofErr w:type="spellStart"/>
                       <w:r>
@@ -817,7 +909,95 @@
           <w:sz w:val="24"/>
           <w:lang w:val="id-ID"/>
         </w:rPr>
-        <w:t>Siapa diantara kita yang hari ini dalam lingkaran keluarganya masih menginginkan kebaikan? Acungkan tangan kanannya, dan ketahuilah anda tidak sendirian. Kita semua ada disini bersama dalam ruang yang berbeda tetapi sebentar lagi akan mendapati jawaban yang luar biasa mencerahkan dengen buku kecil bertajuk, “</w:t>
+        <w:t xml:space="preserve">Siapa diantara kita yang hari ini dalam lingkaran keluarganya masih menginginkan kebaikan? </w:t>
+      </w:r>
+      <w:r>
+        <w:rPr>
+          <w:sz w:val="24"/>
+          <w:lang w:val="id-ID"/>
+        </w:rPr>
+        <w:t>Anggukkan kepala sebagai jawaban</w:t>
+      </w:r>
+      <w:r>
+        <w:rPr>
+          <w:sz w:val="24"/>
+          <w:lang w:val="id-ID"/>
+        </w:rPr>
+        <w:t>,</w:t>
+      </w:r>
+      <w:r>
+        <w:rPr>
+          <w:sz w:val="24"/>
+          <w:lang w:val="id-ID"/>
+        </w:rPr>
+        <w:t xml:space="preserve"> “Ya”.</w:t>
+      </w:r>
+      <w:r>
+        <w:rPr>
+          <w:sz w:val="24"/>
+          <w:lang w:val="id-ID"/>
+        </w:rPr>
+        <w:t xml:space="preserve"> </w:t>
+      </w:r>
+      <w:r>
+        <w:rPr>
+          <w:sz w:val="24"/>
+          <w:lang w:val="id-ID"/>
+        </w:rPr>
+        <w:t>K</w:t>
+      </w:r>
+      <w:r>
+        <w:rPr>
+          <w:sz w:val="24"/>
+          <w:lang w:val="id-ID"/>
+        </w:rPr>
+        <w:t xml:space="preserve">etahuilah anda tidak sendirian. Kita semua ada disini bersama dalam ruang yang berbeda tetapi sebentar lagi akan mendapati jawaban yang luar biasa mencerahkan </w:t>
+      </w:r>
+      <w:r>
+        <w:rPr>
+          <w:sz w:val="24"/>
+          <w:lang w:val="id-ID"/>
+        </w:rPr>
+        <w:t xml:space="preserve">bagaimana mendapatkan kebaikan tersebut dengan panduan </w:t>
+      </w:r>
+      <w:r>
+        <w:rPr>
+          <w:b/>
+          <w:bCs/>
+          <w:sz w:val="24"/>
+          <w:lang w:val="id-ID"/>
+        </w:rPr>
+        <w:t>Life Therapy</w:t>
+      </w:r>
+      <w:r>
+        <w:rPr>
+          <w:sz w:val="24"/>
+          <w:lang w:val="id-ID"/>
+        </w:rPr>
+        <w:t xml:space="preserve"> </w:t>
+      </w:r>
+      <w:r>
+        <w:rPr>
+          <w:b/>
+          <w:bCs/>
+          <w:sz w:val="24"/>
+          <w:lang w:val="id-ID"/>
+        </w:rPr>
+        <w:t>Series</w:t>
+      </w:r>
+      <w:r>
+        <w:rPr>
+          <w:sz w:val="24"/>
+          <w:lang w:val="id-ID"/>
+        </w:rPr>
+        <w:t xml:space="preserve"> dalam </w:t>
+      </w:r>
+      <w:r>
+        <w:rPr>
+          <w:sz w:val="24"/>
+          <w:lang w:val="id-ID"/>
+        </w:rPr>
+        <w:t>buku kecil bertajuk, “</w:t>
       </w:r>
       <w:r>
         <w:rPr>
@@ -848,7 +1028,21 @@
           <w:sz w:val="24"/>
           <w:lang w:val="id-ID"/>
         </w:rPr>
-        <w:t>Diantara ribuan agenda dan juga kesibukan lainnya yang tertulis ataupun tidak dalam notes sang bunda / ayah, ketahuilah bahwa Allah Maha Mengetahui (</w:t>
+        <w:t>Diantara ribuan agenda dan juga kesibukan lainnya yang tertulis ataupun tidak dalam notes sang bunda / ayah</w:t>
+      </w:r>
+      <w:r>
+        <w:rPr>
+          <w:sz w:val="24"/>
+          <w:lang w:val="id-ID"/>
+        </w:rPr>
+        <w:t xml:space="preserve"> / adik-adik / abang-abang sekalian</w:t>
+      </w:r>
+      <w:r>
+        <w:rPr>
+          <w:sz w:val="24"/>
+          <w:lang w:val="id-ID"/>
+        </w:rPr>
+        <w:t>, ketahuilah bahwa Allah Maha Mengetahui (</w:t>
       </w:r>
       <w:r>
         <w:rPr>
@@ -865,7 +1059,77 @@
           <w:sz w:val="24"/>
           <w:lang w:val="id-ID"/>
         </w:rPr>
-        <w:t>) apa yang kita saat ini kita niatkan dan juga seluruh aktifitas yang kita lakukan. Untuk itu, tarif nafas yang dalam, hembuskan, dan rasakan baik-baik bahwa Allah Maha Santun (</w:t>
+        <w:t xml:space="preserve">) apa yang saat ini kita niatkan dan </w:t>
+      </w:r>
+      <w:r>
+        <w:rPr>
+          <w:sz w:val="24"/>
+          <w:lang w:val="id-ID"/>
+        </w:rPr>
+        <w:t xml:space="preserve">Allah </w:t>
+      </w:r>
+      <w:r>
+        <w:rPr>
+          <w:sz w:val="24"/>
+          <w:lang w:val="id-ID"/>
+        </w:rPr>
+        <w:t xml:space="preserve">juga </w:t>
+      </w:r>
+      <w:r>
+        <w:rPr>
+          <w:sz w:val="24"/>
+          <w:lang w:val="id-ID"/>
+        </w:rPr>
+        <w:t xml:space="preserve">Maha Mengetahui </w:t>
+      </w:r>
+      <w:r>
+        <w:rPr>
+          <w:sz w:val="24"/>
+          <w:lang w:val="id-ID"/>
+        </w:rPr>
+        <w:t>seluruh aktifitas yang kita lakukan</w:t>
+      </w:r>
+      <w:r>
+        <w:rPr>
+          <w:sz w:val="24"/>
+          <w:lang w:val="id-ID"/>
+        </w:rPr>
+        <w:t xml:space="preserve"> saat ini</w:t>
+      </w:r>
+      <w:r>
+        <w:rPr>
+          <w:sz w:val="24"/>
+          <w:lang w:val="id-ID"/>
+        </w:rPr>
+        <w:t>. Untuk itu, tarif nafas yang dalam, hembuskan</w:t>
+      </w:r>
+      <w:r>
+        <w:rPr>
+          <w:sz w:val="24"/>
+          <w:lang w:val="id-ID"/>
+        </w:rPr>
+        <w:t xml:space="preserve"> dengan tenang, </w:t>
+      </w:r>
+      <w:r>
+        <w:rPr>
+          <w:sz w:val="24"/>
+          <w:lang w:val="id-ID"/>
+        </w:rPr>
+        <w:t>ulangi lagi</w:t>
+      </w:r>
+      <w:r>
+        <w:rPr>
+          <w:sz w:val="24"/>
+          <w:lang w:val="id-ID"/>
+        </w:rPr>
+        <w:t xml:space="preserve">, relax, </w:t>
+      </w:r>
+      <w:r>
+        <w:rPr>
+          <w:sz w:val="24"/>
+          <w:lang w:val="id-ID"/>
+        </w:rPr>
+        <w:t>dan rasakan baik-baik bahwa Allah Maha Santun (</w:t>
       </w:r>
       <w:r>
         <w:rPr>
@@ -891,6 +1155,69 @@
           <w:sz w:val="24"/>
           <w:lang w:val="id-ID"/>
         </w:rPr>
+        <w:t xml:space="preserve"> </w:t>
+      </w:r>
+      <w:r>
+        <w:rPr>
+          <w:sz w:val="24"/>
+          <w:lang w:val="id-ID"/>
+        </w:rPr>
+        <w:t>dan Maha Kasih (</w:t>
+      </w:r>
+      <w:r>
+        <w:rPr>
+          <w:rFonts w:cs="Arial" w:hint="cs"/>
+          <w:sz w:val="24"/>
+          <w:rtl/>
+          <w:lang w:val="id-ID"/>
+        </w:rPr>
+        <w:t>الرحمن</w:t>
+      </w:r>
+      <w:r>
+        <w:rPr>
+          <w:sz w:val="24"/>
+          <w:lang w:val="id-ID"/>
+        </w:rPr>
+        <w:t>) lagi Sayang</w:t>
+      </w:r>
+      <w:r>
+        <w:rPr>
+          <w:sz w:val="24"/>
+          <w:lang w:val="id-ID"/>
+        </w:rPr>
+        <w:t xml:space="preserve"> </w:t>
+      </w:r>
+      <w:r>
+        <w:rPr>
+          <w:rFonts w:ascii="Arial" w:hAnsi="Arial" w:cs="Arial"/>
+          <w:sz w:val="24"/>
+          <w:lang w:val="id-ID"/>
+        </w:rPr>
+        <w:t>(</w:t>
+      </w:r>
+      <w:r>
+        <w:rPr>
+          <w:rFonts w:ascii="Arial" w:hAnsi="Arial" w:cs="Arial" w:hint="cs"/>
+          <w:sz w:val="24"/>
+          <w:rtl/>
+          <w:lang w:val="id-ID"/>
+        </w:rPr>
+        <w:t>الرحيم</w:t>
+      </w:r>
+      <w:r>
+        <w:rPr>
+          <w:rFonts w:ascii="Arial" w:hAnsi="Arial" w:cs="Arial"/>
+          <w:sz w:val="24"/>
+          <w:lang w:val="id-ID"/>
+        </w:rPr>
+        <w:t>)</w:t>
+      </w:r>
+      <w:r>
+        <w:rPr>
+          <w:rFonts w:ascii="Arial" w:hAnsi="Arial" w:cs="Arial"/>
+          <w:sz w:val="24"/>
+          <w:lang w:val="id-ID"/>
+        </w:rPr>
         <w:t>.</w:t>
       </w:r>
       <w:r>
@@ -905,7 +1232,98 @@
           <w:sz w:val="24"/>
           <w:lang w:val="id-ID"/>
         </w:rPr>
-        <w:t xml:space="preserve">Di detik kali ini hingga tuntas dalam pembacaannya, kita semua akan menyelami dan mereguk dengan segar sekaligus siap untuk menuntun kembali keluarga dengan secercah cahaya penguat sanubari dan amaliyyah kaamilah. </w:t>
+        <w:t xml:space="preserve">Ini sebagai bukti nyata bahwa </w:t>
+      </w:r>
+      <w:r>
+        <w:rPr>
+          <w:sz w:val="24"/>
+          <w:lang w:val="id-ID"/>
+        </w:rPr>
+        <w:t xml:space="preserve">di </w:t>
+      </w:r>
+      <w:r>
+        <w:rPr>
+          <w:sz w:val="24"/>
+          <w:lang w:val="id-ID"/>
+        </w:rPr>
+        <w:t xml:space="preserve">detik kali ini </w:t>
+      </w:r>
+      <w:r>
+        <w:rPr>
+          <w:sz w:val="24"/>
+          <w:lang w:val="id-ID"/>
+        </w:rPr>
+        <w:t xml:space="preserve">kita bisa start </w:t>
+      </w:r>
+      <w:r>
+        <w:rPr>
+          <w:sz w:val="24"/>
+          <w:lang w:val="id-ID"/>
+        </w:rPr>
+        <w:t xml:space="preserve">dalam menyelami </w:t>
+      </w:r>
+      <w:r>
+        <w:rPr>
+          <w:sz w:val="24"/>
+          <w:lang w:val="id-ID"/>
+        </w:rPr>
+        <w:t xml:space="preserve">sekaligus </w:t>
+      </w:r>
+      <w:r>
+        <w:rPr>
+          <w:sz w:val="24"/>
+          <w:lang w:val="id-ID"/>
+        </w:rPr>
+        <w:t xml:space="preserve">mereguk </w:t>
+      </w:r>
+      <w:r>
+        <w:rPr>
+          <w:sz w:val="24"/>
+          <w:lang w:val="id-ID"/>
+        </w:rPr>
+        <w:t xml:space="preserve">limpahan hikmah dan ilmu nan </w:t>
+      </w:r>
+      <w:r>
+        <w:rPr>
+          <w:sz w:val="24"/>
+          <w:lang w:val="id-ID"/>
+        </w:rPr>
+        <w:t xml:space="preserve">segar </w:t>
+      </w:r>
+      <w:r>
+        <w:rPr>
+          <w:sz w:val="24"/>
+          <w:lang w:val="id-ID"/>
+        </w:rPr>
+        <w:t xml:space="preserve">sebagai penuntun </w:t>
+      </w:r>
+      <w:r>
+        <w:rPr>
+          <w:sz w:val="24"/>
+          <w:lang w:val="id-ID"/>
+        </w:rPr>
+        <w:t xml:space="preserve">diri ini </w:t>
+      </w:r>
+      <w:r>
+        <w:rPr>
+          <w:sz w:val="24"/>
+          <w:lang w:val="id-ID"/>
+        </w:rPr>
+        <w:t xml:space="preserve">dengan secercah cahaya </w:t>
+      </w:r>
+      <w:r>
+        <w:rPr>
+          <w:sz w:val="24"/>
+          <w:lang w:val="id-ID"/>
+        </w:rPr>
+        <w:t xml:space="preserve">penerang qalbu </w:t>
+      </w:r>
+      <w:r>
+        <w:rPr>
+          <w:sz w:val="24"/>
+          <w:lang w:val="id-ID"/>
+        </w:rPr>
+        <w:t xml:space="preserve">sanubari dan amaliyyah kaamilah. </w:t>
       </w:r>
     </w:p>
     <w:p>
@@ -1003,6 +1421,1217 @@
       </w:pPr>
       <w:r>
         <w:rPr>
+          <w:b/>
+          <w:sz w:val="50"/>
+        </w:rPr>
+        <w:lastRenderedPageBreak/>
+        <w:t>DAFTAR ISI</w:t>
+      </w:r>
+    </w:p>
+    <w:p>
+      <w:pPr>
+        <w:pStyle w:val="ListParagraph"/>
+        <w:numPr>
+          <w:ilvl w:val="0"/>
+          <w:numId w:val="1"/>
+        </w:numPr>
+        <w:tabs>
+          <w:tab w:val="left" w:leader="dot" w:pos="11520"/>
+        </w:tabs>
+        <w:rPr>
+          <w:sz w:val="24"/>
+          <w:lang w:val="id-ID"/>
+        </w:rPr>
+      </w:pPr>
+      <w:r>
+        <w:rPr>
+          <w:sz w:val="24"/>
+          <w:lang w:val="id-ID"/>
+        </w:rPr>
+        <w:t xml:space="preserve">Bab </w:t>
+      </w:r>
+      <w:r>
+        <w:rPr>
+          <w:sz w:val="24"/>
+        </w:rPr>
+        <w:t>0</w:t>
+      </w:r>
+      <w:r>
+        <w:rPr>
+          <w:sz w:val="24"/>
+          <w:lang w:val="id-ID"/>
+        </w:rPr>
+        <w:t xml:space="preserve">1 : Permulaan </w:t>
+      </w:r>
+      <w:r>
+        <w:rPr>
+          <w:sz w:val="24"/>
+          <w:lang w:val="id-ID"/>
+        </w:rPr>
+        <w:tab/>
+      </w:r>
+    </w:p>
+    <w:p>
+      <w:pPr>
+        <w:pStyle w:val="ListParagraph"/>
+        <w:numPr>
+          <w:ilvl w:val="1"/>
+          <w:numId w:val="1"/>
+        </w:numPr>
+        <w:tabs>
+          <w:tab w:val="left" w:leader="dot" w:pos="11520"/>
+        </w:tabs>
+        <w:rPr>
+          <w:sz w:val="24"/>
+          <w:lang w:val="id-ID"/>
+        </w:rPr>
+      </w:pPr>
+      <w:r>
+        <w:rPr>
+          <w:sz w:val="24"/>
+          <w:lang w:val="id-ID"/>
+        </w:rPr>
+        <w:t xml:space="preserve">Sederet Keinginan </w:t>
+      </w:r>
+      <w:r>
+        <w:rPr>
+          <w:sz w:val="24"/>
+          <w:lang w:val="id-ID"/>
+        </w:rPr>
+        <w:tab/>
+      </w:r>
+    </w:p>
+    <w:p>
+      <w:pPr>
+        <w:pStyle w:val="ListParagraph"/>
+        <w:numPr>
+          <w:ilvl w:val="1"/>
+          <w:numId w:val="1"/>
+        </w:numPr>
+        <w:tabs>
+          <w:tab w:val="left" w:leader="dot" w:pos="11520"/>
+        </w:tabs>
+        <w:rPr>
+          <w:sz w:val="24"/>
+          <w:lang w:val="id-ID"/>
+        </w:rPr>
+      </w:pPr>
+      <w:r>
+        <w:rPr>
+          <w:sz w:val="24"/>
+          <w:lang w:val="id-ID"/>
+        </w:rPr>
+        <w:t xml:space="preserve">Ketidakstabilan kondisi </w:t>
+      </w:r>
+      <w:r>
+        <w:rPr>
+          <w:sz w:val="24"/>
+          <w:lang w:val="id-ID"/>
+        </w:rPr>
+        <w:tab/>
+      </w:r>
+    </w:p>
+    <w:p>
+      <w:pPr>
+        <w:pStyle w:val="ListParagraph"/>
+        <w:numPr>
+          <w:ilvl w:val="1"/>
+          <w:numId w:val="1"/>
+        </w:numPr>
+        <w:tabs>
+          <w:tab w:val="left" w:leader="dot" w:pos="11520"/>
+        </w:tabs>
+        <w:rPr>
+          <w:sz w:val="24"/>
+          <w:lang w:val="id-ID"/>
+        </w:rPr>
+      </w:pPr>
+      <w:r>
+        <w:rPr>
+          <w:sz w:val="24"/>
+          <w:lang w:val="id-ID"/>
+        </w:rPr>
+        <w:t xml:space="preserve">Dengar dan perhatikan </w:t>
+      </w:r>
+      <w:r>
+        <w:rPr>
+          <w:sz w:val="24"/>
+          <w:lang w:val="id-ID"/>
+        </w:rPr>
+        <w:tab/>
+      </w:r>
+    </w:p>
+    <w:p>
+      <w:pPr>
+        <w:pStyle w:val="ListParagraph"/>
+        <w:numPr>
+          <w:ilvl w:val="0"/>
+          <w:numId w:val="1"/>
+        </w:numPr>
+        <w:tabs>
+          <w:tab w:val="left" w:leader="dot" w:pos="11520"/>
+        </w:tabs>
+        <w:rPr>
+          <w:sz w:val="24"/>
+          <w:lang w:val="id-ID"/>
+        </w:rPr>
+      </w:pPr>
+      <w:r>
+        <w:rPr>
+          <w:sz w:val="24"/>
+          <w:lang w:val="id-ID"/>
+        </w:rPr>
+        <w:t xml:space="preserve">Bab </w:t>
+      </w:r>
+      <w:r>
+        <w:rPr>
+          <w:sz w:val="24"/>
+        </w:rPr>
+        <w:t>0</w:t>
+      </w:r>
+      <w:r>
+        <w:rPr>
+          <w:sz w:val="24"/>
+          <w:lang w:val="id-ID"/>
+        </w:rPr>
+        <w:t>2 : Kerikil</w:t>
+      </w:r>
+      <w:r>
+        <w:rPr>
+          <w:sz w:val="24"/>
+          <w:lang w:val="id-ID"/>
+        </w:rPr>
+        <w:t xml:space="preserve"> </w:t>
+      </w:r>
+      <w:r>
+        <w:rPr>
+          <w:sz w:val="24"/>
+          <w:lang w:val="id-ID"/>
+        </w:rPr>
+        <w:tab/>
+      </w:r>
+    </w:p>
+    <w:p>
+      <w:pPr>
+        <w:pStyle w:val="ListParagraph"/>
+        <w:numPr>
+          <w:ilvl w:val="1"/>
+          <w:numId w:val="1"/>
+        </w:numPr>
+        <w:tabs>
+          <w:tab w:val="left" w:leader="dot" w:pos="11520"/>
+        </w:tabs>
+        <w:rPr>
+          <w:sz w:val="24"/>
+          <w:lang w:val="id-ID"/>
+        </w:rPr>
+      </w:pPr>
+      <w:r>
+        <w:rPr>
+          <w:sz w:val="24"/>
+          <w:lang w:val="id-ID"/>
+        </w:rPr>
+        <w:t>H</w:t>
+      </w:r>
+      <w:proofErr w:type="spellStart"/>
+      <w:r>
+        <w:rPr>
+          <w:sz w:val="24"/>
+        </w:rPr>
+        <w:t>adiah</w:t>
+      </w:r>
+      <w:proofErr w:type="spellEnd"/>
+      <w:r>
+        <w:rPr>
+          <w:sz w:val="24"/>
+        </w:rPr>
+        <w:t xml:space="preserve"> </w:t>
+      </w:r>
+      <w:r>
+        <w:rPr>
+          <w:sz w:val="24"/>
+          <w:lang w:val="id-ID"/>
+        </w:rPr>
+        <w:t xml:space="preserve">/ </w:t>
+      </w:r>
+      <w:r>
+        <w:rPr>
+          <w:sz w:val="24"/>
+          <w:lang w:val="id-ID"/>
+        </w:rPr>
+        <w:t>M</w:t>
+      </w:r>
+      <w:r>
+        <w:rPr>
+          <w:sz w:val="24"/>
+          <w:lang w:val="id-ID"/>
+        </w:rPr>
+        <w:t>usibah</w:t>
+      </w:r>
+      <w:r>
+        <w:rPr>
+          <w:sz w:val="24"/>
+          <w:lang w:val="id-ID"/>
+        </w:rPr>
+        <w:t xml:space="preserve"> Setiap Hari </w:t>
+      </w:r>
+      <w:r>
+        <w:rPr>
+          <w:sz w:val="24"/>
+          <w:lang w:val="id-ID"/>
+        </w:rPr>
+        <w:tab/>
+      </w:r>
+    </w:p>
+    <w:p>
+      <w:pPr>
+        <w:pStyle w:val="ListParagraph"/>
+        <w:numPr>
+          <w:ilvl w:val="1"/>
+          <w:numId w:val="1"/>
+        </w:numPr>
+        <w:tabs>
+          <w:tab w:val="left" w:leader="dot" w:pos="11520"/>
+        </w:tabs>
+        <w:rPr>
+          <w:sz w:val="24"/>
+          <w:lang w:val="id-ID"/>
+        </w:rPr>
+      </w:pPr>
+      <w:proofErr w:type="spellStart"/>
+      <w:r>
+        <w:rPr>
+          <w:sz w:val="24"/>
+        </w:rPr>
+        <w:t>Batu</w:t>
+      </w:r>
+      <w:proofErr w:type="spellEnd"/>
+      <w:r>
+        <w:rPr>
+          <w:sz w:val="24"/>
+        </w:rPr>
+        <w:t xml:space="preserve"> </w:t>
+      </w:r>
+      <w:proofErr w:type="spellStart"/>
+      <w:r>
+        <w:rPr>
+          <w:sz w:val="24"/>
+        </w:rPr>
+        <w:t>loncatan</w:t>
+      </w:r>
+      <w:proofErr w:type="spellEnd"/>
+      <w:r>
+        <w:rPr>
+          <w:sz w:val="24"/>
+        </w:rPr>
+        <w:t xml:space="preserve"> : </w:t>
+      </w:r>
+      <w:proofErr w:type="spellStart"/>
+      <w:r>
+        <w:rPr>
+          <w:sz w:val="24"/>
+        </w:rPr>
+        <w:t>Memaafkan</w:t>
+      </w:r>
+      <w:proofErr w:type="spellEnd"/>
+      <w:r>
+        <w:rPr>
+          <w:sz w:val="24"/>
+        </w:rPr>
+        <w:t xml:space="preserve"> </w:t>
+      </w:r>
+      <w:r>
+        <w:rPr>
+          <w:sz w:val="24"/>
+        </w:rPr>
+        <w:tab/>
+      </w:r>
+    </w:p>
+    <w:p>
+      <w:pPr>
+        <w:pStyle w:val="ListParagraph"/>
+        <w:numPr>
+          <w:ilvl w:val="1"/>
+          <w:numId w:val="1"/>
+        </w:numPr>
+        <w:tabs>
+          <w:tab w:val="left" w:leader="dot" w:pos="11520"/>
+        </w:tabs>
+        <w:rPr>
+          <w:sz w:val="24"/>
+          <w:lang w:val="id-ID"/>
+        </w:rPr>
+      </w:pPr>
+      <w:r>
+        <w:rPr>
+          <w:sz w:val="24"/>
+        </w:rPr>
+        <w:t xml:space="preserve">Miss </w:t>
+      </w:r>
+      <w:proofErr w:type="spellStart"/>
+      <w:r>
+        <w:rPr>
+          <w:sz w:val="24"/>
+        </w:rPr>
+        <w:t>Comm</w:t>
+      </w:r>
+      <w:proofErr w:type="spellEnd"/>
+      <w:r>
+        <w:rPr>
+          <w:sz w:val="24"/>
+        </w:rPr>
+        <w:t xml:space="preserve"> : </w:t>
+      </w:r>
+      <w:proofErr w:type="spellStart"/>
+      <w:r>
+        <w:rPr>
+          <w:sz w:val="24"/>
+        </w:rPr>
+        <w:t>Gangguan</w:t>
+      </w:r>
+      <w:proofErr w:type="spellEnd"/>
+      <w:r>
+        <w:rPr>
+          <w:sz w:val="24"/>
+        </w:rPr>
+        <w:t xml:space="preserve"> </w:t>
+      </w:r>
+      <w:proofErr w:type="spellStart"/>
+      <w:r>
+        <w:rPr>
+          <w:sz w:val="24"/>
+        </w:rPr>
+        <w:t>Sesaat</w:t>
+      </w:r>
+      <w:proofErr w:type="spellEnd"/>
+      <w:r>
+        <w:rPr>
+          <w:sz w:val="24"/>
+        </w:rPr>
+        <w:t xml:space="preserve"> </w:t>
+      </w:r>
+      <w:r>
+        <w:rPr>
+          <w:sz w:val="24"/>
+        </w:rPr>
+        <w:tab/>
+      </w:r>
+    </w:p>
+    <w:p>
+      <w:pPr>
+        <w:pStyle w:val="ListParagraph"/>
+        <w:numPr>
+          <w:ilvl w:val="1"/>
+          <w:numId w:val="1"/>
+        </w:numPr>
+        <w:tabs>
+          <w:tab w:val="left" w:leader="dot" w:pos="11520"/>
+        </w:tabs>
+        <w:rPr>
+          <w:sz w:val="24"/>
+          <w:lang w:val="id-ID"/>
+        </w:rPr>
+      </w:pPr>
+      <w:r>
+        <w:rPr>
+          <w:sz w:val="24"/>
+          <w:lang w:val="id-ID"/>
+        </w:rPr>
+        <w:t xml:space="preserve">Muatan Elektron : Psikologi </w:t>
+      </w:r>
+      <w:r>
+        <w:rPr>
+          <w:sz w:val="24"/>
+          <w:lang w:val="id-ID"/>
+        </w:rPr>
+        <w:tab/>
+      </w:r>
+    </w:p>
+    <w:p>
+      <w:pPr>
+        <w:pStyle w:val="ListParagraph"/>
+        <w:numPr>
+          <w:ilvl w:val="1"/>
+          <w:numId w:val="1"/>
+        </w:numPr>
+        <w:tabs>
+          <w:tab w:val="left" w:leader="dot" w:pos="11520"/>
+        </w:tabs>
+        <w:rPr>
+          <w:sz w:val="24"/>
+          <w:lang w:val="id-ID"/>
+        </w:rPr>
+      </w:pPr>
+      <w:r>
+        <w:rPr>
+          <w:sz w:val="24"/>
+          <w:lang w:val="id-ID"/>
+        </w:rPr>
+        <w:t xml:space="preserve">Relevansi dari Keseharian </w:t>
+      </w:r>
+      <w:r>
+        <w:rPr>
+          <w:sz w:val="24"/>
+          <w:lang w:val="id-ID"/>
+        </w:rPr>
+        <w:tab/>
+      </w:r>
+    </w:p>
+    <w:p>
+      <w:pPr>
+        <w:pStyle w:val="ListParagraph"/>
+        <w:numPr>
+          <w:ilvl w:val="1"/>
+          <w:numId w:val="1"/>
+        </w:numPr>
+        <w:tabs>
+          <w:tab w:val="left" w:leader="dot" w:pos="11520"/>
+        </w:tabs>
+        <w:rPr>
+          <w:sz w:val="24"/>
+          <w:lang w:val="id-ID"/>
+        </w:rPr>
+      </w:pPr>
+      <w:r>
+        <w:rPr>
+          <w:sz w:val="24"/>
+          <w:lang w:val="id-ID"/>
+        </w:rPr>
+        <w:t xml:space="preserve">Akui Kesalahan Sendiri </w:t>
+      </w:r>
+      <w:r>
+        <w:rPr>
+          <w:sz w:val="24"/>
+          <w:lang w:val="id-ID"/>
+        </w:rPr>
+        <w:tab/>
+      </w:r>
+    </w:p>
+    <w:p>
+      <w:pPr>
+        <w:pStyle w:val="ListParagraph"/>
+        <w:numPr>
+          <w:ilvl w:val="1"/>
+          <w:numId w:val="1"/>
+        </w:numPr>
+        <w:tabs>
+          <w:tab w:val="left" w:leader="dot" w:pos="11520"/>
+        </w:tabs>
+        <w:rPr>
+          <w:sz w:val="24"/>
+          <w:lang w:val="id-ID"/>
+        </w:rPr>
+      </w:pPr>
+      <w:proofErr w:type="spellStart"/>
+      <w:r>
+        <w:rPr>
+          <w:sz w:val="24"/>
+        </w:rPr>
+        <w:t>Jaring</w:t>
+      </w:r>
+      <w:proofErr w:type="spellEnd"/>
+      <w:r>
+        <w:rPr>
+          <w:sz w:val="24"/>
+        </w:rPr>
+        <w:t xml:space="preserve"> </w:t>
+      </w:r>
+      <w:proofErr w:type="spellStart"/>
+      <w:r>
+        <w:rPr>
+          <w:sz w:val="24"/>
+        </w:rPr>
+        <w:t>Laba-laba</w:t>
+      </w:r>
+      <w:proofErr w:type="spellEnd"/>
+      <w:r>
+        <w:rPr>
+          <w:sz w:val="24"/>
+        </w:rPr>
+        <w:t xml:space="preserve"> </w:t>
+      </w:r>
+      <w:r>
+        <w:rPr>
+          <w:sz w:val="24"/>
+        </w:rPr>
+        <w:t xml:space="preserve">&amp; </w:t>
+      </w:r>
+      <w:proofErr w:type="spellStart"/>
+      <w:r>
+        <w:rPr>
+          <w:sz w:val="24"/>
+        </w:rPr>
+        <w:t>Monyet</w:t>
+      </w:r>
+      <w:proofErr w:type="spellEnd"/>
+      <w:r>
+        <w:rPr>
+          <w:sz w:val="24"/>
+        </w:rPr>
+        <w:t xml:space="preserve"> </w:t>
+      </w:r>
+      <w:r>
+        <w:rPr>
+          <w:sz w:val="24"/>
+        </w:rPr>
+        <w:tab/>
+      </w:r>
+    </w:p>
+    <w:p>
+      <w:pPr>
+        <w:pStyle w:val="ListParagraph"/>
+        <w:numPr>
+          <w:ilvl w:val="1"/>
+          <w:numId w:val="1"/>
+        </w:numPr>
+        <w:tabs>
+          <w:tab w:val="left" w:leader="dot" w:pos="11520"/>
+        </w:tabs>
+        <w:rPr>
+          <w:sz w:val="24"/>
+          <w:lang w:val="id-ID"/>
+        </w:rPr>
+      </w:pPr>
+      <w:r>
+        <w:rPr>
+          <w:sz w:val="24"/>
+        </w:rPr>
+        <w:t xml:space="preserve">Reply Back </w:t>
+      </w:r>
+      <w:r>
+        <w:rPr>
+          <w:sz w:val="24"/>
+        </w:rPr>
+        <w:tab/>
+      </w:r>
+      <w:r>
+        <w:rPr>
+          <w:sz w:val="24"/>
+        </w:rPr>
+        <w:t xml:space="preserve"> </w:t>
+      </w:r>
+    </w:p>
+    <w:p>
+      <w:pPr>
+        <w:pStyle w:val="ListParagraph"/>
+        <w:numPr>
+          <w:ilvl w:val="0"/>
+          <w:numId w:val="1"/>
+        </w:numPr>
+        <w:tabs>
+          <w:tab w:val="left" w:leader="dot" w:pos="11520"/>
+        </w:tabs>
+        <w:rPr>
+          <w:sz w:val="24"/>
+          <w:lang w:val="id-ID"/>
+        </w:rPr>
+      </w:pPr>
+      <w:r>
+        <w:rPr>
+          <w:sz w:val="24"/>
+          <w:lang w:val="id-ID"/>
+        </w:rPr>
+        <w:t xml:space="preserve">Bab </w:t>
+      </w:r>
+      <w:r>
+        <w:rPr>
+          <w:sz w:val="24"/>
+        </w:rPr>
+        <w:t>0</w:t>
+      </w:r>
+      <w:r>
+        <w:rPr>
+          <w:sz w:val="24"/>
+          <w:lang w:val="id-ID"/>
+        </w:rPr>
+        <w:t xml:space="preserve">3 : Efektifitas </w:t>
+      </w:r>
+      <w:r>
+        <w:rPr>
+          <w:sz w:val="24"/>
+          <w:lang w:val="id-ID"/>
+        </w:rPr>
+        <w:tab/>
+      </w:r>
+    </w:p>
+    <w:p>
+      <w:pPr>
+        <w:pStyle w:val="ListParagraph"/>
+        <w:numPr>
+          <w:ilvl w:val="1"/>
+          <w:numId w:val="1"/>
+        </w:numPr>
+        <w:tabs>
+          <w:tab w:val="left" w:leader="dot" w:pos="11520"/>
+        </w:tabs>
+        <w:rPr>
+          <w:sz w:val="24"/>
+          <w:lang w:val="id-ID"/>
+        </w:rPr>
+      </w:pPr>
+      <w:r>
+        <w:rPr>
+          <w:sz w:val="24"/>
+          <w:lang w:val="id-ID"/>
+        </w:rPr>
+        <w:t xml:space="preserve">Berdialog </w:t>
+      </w:r>
+      <w:r>
+        <w:rPr>
+          <w:sz w:val="24"/>
+          <w:lang w:val="id-ID"/>
+        </w:rPr>
+        <w:tab/>
+      </w:r>
+    </w:p>
+    <w:p>
+      <w:pPr>
+        <w:pStyle w:val="ListParagraph"/>
+        <w:numPr>
+          <w:ilvl w:val="1"/>
+          <w:numId w:val="1"/>
+        </w:numPr>
+        <w:tabs>
+          <w:tab w:val="left" w:leader="dot" w:pos="11520"/>
+        </w:tabs>
+        <w:rPr>
+          <w:sz w:val="24"/>
+          <w:lang w:val="id-ID"/>
+        </w:rPr>
+      </w:pPr>
+      <w:r>
+        <w:rPr>
+          <w:sz w:val="24"/>
+          <w:lang w:val="id-ID"/>
+        </w:rPr>
+        <w:t xml:space="preserve">Bergerak </w:t>
+      </w:r>
+      <w:r>
+        <w:rPr>
+          <w:sz w:val="24"/>
+          <w:lang w:val="id-ID"/>
+        </w:rPr>
+        <w:tab/>
+      </w:r>
+    </w:p>
+    <w:p>
+      <w:pPr>
+        <w:pStyle w:val="ListParagraph"/>
+        <w:numPr>
+          <w:ilvl w:val="1"/>
+          <w:numId w:val="1"/>
+        </w:numPr>
+        <w:tabs>
+          <w:tab w:val="left" w:leader="dot" w:pos="11520"/>
+        </w:tabs>
+        <w:rPr>
+          <w:sz w:val="24"/>
+          <w:lang w:val="id-ID"/>
+        </w:rPr>
+      </w:pPr>
+      <w:proofErr w:type="spellStart"/>
+      <w:r>
+        <w:rPr>
+          <w:sz w:val="24"/>
+        </w:rPr>
+        <w:t>Memperhatikan</w:t>
+      </w:r>
+      <w:proofErr w:type="spellEnd"/>
+      <w:r>
+        <w:rPr>
+          <w:sz w:val="24"/>
+          <w:lang w:val="id-ID"/>
+        </w:rPr>
+        <w:t xml:space="preserve"> </w:t>
+      </w:r>
+      <w:r>
+        <w:rPr>
+          <w:sz w:val="24"/>
+        </w:rPr>
+        <w:t xml:space="preserve">&amp; </w:t>
+      </w:r>
+      <w:proofErr w:type="spellStart"/>
+      <w:r>
+        <w:rPr>
+          <w:sz w:val="24"/>
+        </w:rPr>
+        <w:t>Menolong</w:t>
+      </w:r>
+      <w:proofErr w:type="spellEnd"/>
+      <w:r>
+        <w:rPr>
+          <w:sz w:val="24"/>
+        </w:rPr>
+        <w:t xml:space="preserve"> </w:t>
+      </w:r>
+      <w:r>
+        <w:rPr>
+          <w:sz w:val="24"/>
+          <w:lang w:val="id-ID"/>
+        </w:rPr>
+        <w:tab/>
+      </w:r>
+    </w:p>
+    <w:p>
+      <w:pPr>
+        <w:pStyle w:val="ListParagraph"/>
+        <w:numPr>
+          <w:ilvl w:val="1"/>
+          <w:numId w:val="1"/>
+        </w:numPr>
+        <w:tabs>
+          <w:tab w:val="left" w:leader="dot" w:pos="11520"/>
+        </w:tabs>
+        <w:rPr>
+          <w:sz w:val="24"/>
+          <w:lang w:val="id-ID"/>
+        </w:rPr>
+      </w:pPr>
+      <w:r>
+        <w:rPr>
+          <w:sz w:val="24"/>
+        </w:rPr>
+        <w:t xml:space="preserve">5 Level </w:t>
+      </w:r>
+      <w:proofErr w:type="spellStart"/>
+      <w:r>
+        <w:rPr>
+          <w:sz w:val="24"/>
+        </w:rPr>
+        <w:t>Keberuntungan</w:t>
+      </w:r>
+      <w:proofErr w:type="spellEnd"/>
+      <w:r>
+        <w:rPr>
+          <w:sz w:val="24"/>
+        </w:rPr>
+        <w:t xml:space="preserve"> </w:t>
+      </w:r>
+      <w:r>
+        <w:rPr>
+          <w:sz w:val="24"/>
+        </w:rPr>
+        <w:tab/>
+      </w:r>
+    </w:p>
+    <w:p>
+      <w:pPr>
+        <w:pStyle w:val="ListParagraph"/>
+        <w:numPr>
+          <w:ilvl w:val="1"/>
+          <w:numId w:val="1"/>
+        </w:numPr>
+        <w:tabs>
+          <w:tab w:val="left" w:leader="dot" w:pos="11520"/>
+        </w:tabs>
+        <w:rPr>
+          <w:sz w:val="24"/>
+          <w:lang w:val="id-ID"/>
+        </w:rPr>
+      </w:pPr>
+      <w:proofErr w:type="spellStart"/>
+      <w:r>
+        <w:rPr>
+          <w:sz w:val="24"/>
+        </w:rPr>
+        <w:t>Berkawan</w:t>
+      </w:r>
+      <w:proofErr w:type="spellEnd"/>
+      <w:r>
+        <w:rPr>
+          <w:sz w:val="24"/>
+        </w:rPr>
+        <w:t xml:space="preserve"> </w:t>
+      </w:r>
+      <w:r>
+        <w:rPr>
+          <w:sz w:val="24"/>
+        </w:rPr>
+        <w:tab/>
+      </w:r>
+    </w:p>
+    <w:p>
+      <w:pPr>
+        <w:pStyle w:val="ListParagraph"/>
+        <w:numPr>
+          <w:ilvl w:val="0"/>
+          <w:numId w:val="1"/>
+        </w:numPr>
+        <w:tabs>
+          <w:tab w:val="left" w:leader="dot" w:pos="11520"/>
+        </w:tabs>
+        <w:rPr>
+          <w:sz w:val="24"/>
+          <w:lang w:val="id-ID"/>
+        </w:rPr>
+      </w:pPr>
+      <w:r>
+        <w:rPr>
+          <w:sz w:val="24"/>
+          <w:lang w:val="id-ID"/>
+        </w:rPr>
+        <w:t xml:space="preserve">Bab </w:t>
+      </w:r>
+      <w:r>
+        <w:rPr>
+          <w:sz w:val="24"/>
+        </w:rPr>
+        <w:t>0</w:t>
+      </w:r>
+      <w:r>
+        <w:rPr>
+          <w:sz w:val="24"/>
+          <w:lang w:val="id-ID"/>
+        </w:rPr>
+        <w:t xml:space="preserve">4 : </w:t>
+      </w:r>
+      <w:r>
+        <w:rPr>
+          <w:sz w:val="24"/>
+          <w:lang w:val="id-ID"/>
+        </w:rPr>
+        <w:t>Pelengkap</w:t>
+      </w:r>
+    </w:p>
+    <w:p>
+      <w:pPr>
+        <w:pStyle w:val="ListParagraph"/>
+        <w:numPr>
+          <w:ilvl w:val="1"/>
+          <w:numId w:val="1"/>
+        </w:numPr>
+        <w:tabs>
+          <w:tab w:val="left" w:leader="dot" w:pos="11520"/>
+        </w:tabs>
+        <w:rPr>
+          <w:sz w:val="24"/>
+          <w:lang w:val="id-ID"/>
+        </w:rPr>
+      </w:pPr>
+      <w:r>
+        <w:rPr>
+          <w:sz w:val="24"/>
+          <w:lang w:val="id-ID"/>
+        </w:rPr>
+        <w:t xml:space="preserve">Lembar </w:t>
+      </w:r>
+      <w:proofErr w:type="spellStart"/>
+      <w:r>
+        <w:rPr>
+          <w:sz w:val="24"/>
+        </w:rPr>
+        <w:t>Menulis</w:t>
+      </w:r>
+      <w:proofErr w:type="spellEnd"/>
+      <w:r>
+        <w:rPr>
+          <w:sz w:val="24"/>
+        </w:rPr>
+        <w:t xml:space="preserve"> </w:t>
+      </w:r>
+      <w:proofErr w:type="spellStart"/>
+      <w:r>
+        <w:rPr>
+          <w:sz w:val="24"/>
+        </w:rPr>
+        <w:t>Harian</w:t>
+      </w:r>
+      <w:proofErr w:type="spellEnd"/>
+      <w:r>
+        <w:rPr>
+          <w:sz w:val="24"/>
+          <w:lang w:val="id-ID"/>
+        </w:rPr>
+        <w:t xml:space="preserve"> </w:t>
+      </w:r>
+      <w:r>
+        <w:rPr>
+          <w:sz w:val="24"/>
+          <w:lang w:val="id-ID"/>
+        </w:rPr>
+        <w:tab/>
+      </w:r>
+    </w:p>
+    <w:p>
+      <w:pPr>
+        <w:pStyle w:val="ListParagraph"/>
+        <w:numPr>
+          <w:ilvl w:val="1"/>
+          <w:numId w:val="1"/>
+        </w:numPr>
+        <w:tabs>
+          <w:tab w:val="left" w:leader="dot" w:pos="11520"/>
+        </w:tabs>
+        <w:rPr>
+          <w:sz w:val="24"/>
+          <w:lang w:val="id-ID"/>
+        </w:rPr>
+      </w:pPr>
+      <w:r>
+        <w:rPr>
+          <w:sz w:val="24"/>
+          <w:lang w:val="id-ID"/>
+        </w:rPr>
+        <w:t xml:space="preserve">Lembar </w:t>
+      </w:r>
+      <w:r>
+        <w:rPr>
+          <w:sz w:val="24"/>
+          <w:lang w:val="id-ID"/>
+        </w:rPr>
+        <w:t>Penukar</w:t>
+      </w:r>
+      <w:r>
+        <w:rPr>
+          <w:sz w:val="24"/>
+          <w:lang w:val="id-ID"/>
+        </w:rPr>
+        <w:t xml:space="preserve"> </w:t>
+      </w:r>
+      <w:r>
+        <w:rPr>
+          <w:sz w:val="24"/>
+          <w:lang w:val="id-ID"/>
+        </w:rPr>
+        <w:tab/>
+      </w:r>
+    </w:p>
+    <w:p>
+      <w:pPr>
+        <w:pStyle w:val="ListParagraph"/>
+        <w:numPr>
+          <w:ilvl w:val="1"/>
+          <w:numId w:val="1"/>
+        </w:numPr>
+        <w:tabs>
+          <w:tab w:val="left" w:leader="dot" w:pos="11520"/>
+        </w:tabs>
+        <w:rPr>
+          <w:sz w:val="24"/>
+          <w:lang w:val="id-ID"/>
+        </w:rPr>
+      </w:pPr>
+      <w:r>
+        <w:rPr>
+          <w:sz w:val="24"/>
+          <w:lang w:val="id-ID"/>
+        </w:rPr>
+        <w:t xml:space="preserve">Lembar </w:t>
+      </w:r>
+      <w:r>
+        <w:rPr>
+          <w:sz w:val="24"/>
+          <w:lang w:val="id-ID"/>
+        </w:rPr>
+        <w:t xml:space="preserve">Sederet </w:t>
+      </w:r>
+      <w:r>
+        <w:rPr>
+          <w:sz w:val="24"/>
+          <w:lang w:val="id-ID"/>
+        </w:rPr>
+        <w:t xml:space="preserve">Keinginan </w:t>
+      </w:r>
+      <w:r>
+        <w:rPr>
+          <w:sz w:val="24"/>
+          <w:lang w:val="id-ID"/>
+        </w:rPr>
+        <w:tab/>
+      </w:r>
+    </w:p>
+    <w:p>
+      <w:pPr>
+        <w:pStyle w:val="ListParagraph"/>
+        <w:numPr>
+          <w:ilvl w:val="1"/>
+          <w:numId w:val="1"/>
+        </w:numPr>
+        <w:tabs>
+          <w:tab w:val="left" w:leader="dot" w:pos="11520"/>
+        </w:tabs>
+        <w:rPr>
+          <w:sz w:val="24"/>
+          <w:lang w:val="id-ID"/>
+        </w:rPr>
+      </w:pPr>
+      <w:r>
+        <w:rPr>
+          <w:sz w:val="24"/>
+          <w:lang w:val="id-ID"/>
+        </w:rPr>
+        <w:t xml:space="preserve">Lembar Evaluasi </w:t>
+      </w:r>
+      <w:r>
+        <w:rPr>
+          <w:sz w:val="24"/>
+          <w:lang w:val="id-ID"/>
+        </w:rPr>
+        <w:tab/>
+      </w:r>
+    </w:p>
+    <w:p>
+      <w:pPr>
+        <w:pStyle w:val="ListParagraph"/>
+        <w:numPr>
+          <w:ilvl w:val="0"/>
+          <w:numId w:val="1"/>
+        </w:numPr>
+        <w:tabs>
+          <w:tab w:val="left" w:leader="dot" w:pos="11520"/>
+        </w:tabs>
+        <w:rPr>
+          <w:sz w:val="24"/>
+        </w:rPr>
+        <w:sectPr>
+          <w:pgSz w:w="16839" w:h="11907" w:orient="landscape" w:code="9"/>
+          <w:pgMar w:top="1440" w:right="1440" w:bottom="1440" w:left="1440" w:header="720" w:footer="720" w:gutter="0"/>
+          <w:cols w:space="720"/>
+          <w:docGrid w:linePitch="360"/>
+        </w:sectPr>
+      </w:pPr>
+    </w:p>
+    <w:p>
+      <w:pPr>
+        <w:pStyle w:val="ListParagraph"/>
+        <w:numPr>
+          <w:ilvl w:val="0"/>
+          <w:numId w:val="1"/>
+        </w:numPr>
+        <w:tabs>
+          <w:tab w:val="left" w:leader="dot" w:pos="11520"/>
+        </w:tabs>
+        <w:rPr>
+          <w:sz w:val="24"/>
+          <w:lang w:val="id-ID"/>
+        </w:rPr>
+      </w:pPr>
+      <w:r>
+        <w:rPr>
+          <w:sz w:val="24"/>
+        </w:rPr>
+        <w:lastRenderedPageBreak/>
+        <w:t xml:space="preserve">Bonus </w:t>
+      </w:r>
+      <w:proofErr w:type="spellStart"/>
+      <w:r>
+        <w:rPr>
+          <w:sz w:val="24"/>
+        </w:rPr>
+        <w:t>Bimbingan</w:t>
+      </w:r>
+      <w:proofErr w:type="spellEnd"/>
+      <w:r>
+        <w:rPr>
+          <w:sz w:val="24"/>
+        </w:rPr>
+        <w:t xml:space="preserve"> </w:t>
+      </w:r>
+      <w:r>
+        <w:rPr>
+          <w:sz w:val="24"/>
+        </w:rPr>
+        <w:tab/>
+      </w:r>
+    </w:p>
+    <w:p>
+      <w:pPr>
+        <w:pStyle w:val="ListParagraph"/>
+        <w:numPr>
+          <w:ilvl w:val="1"/>
+          <w:numId w:val="1"/>
+        </w:numPr>
+        <w:tabs>
+          <w:tab w:val="left" w:leader="dot" w:pos="11520"/>
+        </w:tabs>
+        <w:rPr>
+          <w:sz w:val="24"/>
+          <w:lang w:val="id-ID"/>
+        </w:rPr>
+      </w:pPr>
+      <w:proofErr w:type="spellStart"/>
+      <w:r>
+        <w:rPr>
+          <w:sz w:val="24"/>
+        </w:rPr>
+        <w:t>Whatsapp</w:t>
+      </w:r>
+      <w:proofErr w:type="spellEnd"/>
+      <w:r>
+        <w:rPr>
+          <w:sz w:val="24"/>
+        </w:rPr>
+        <w:t xml:space="preserve"> Group </w:t>
+      </w:r>
+      <w:r>
+        <w:rPr>
+          <w:sz w:val="24"/>
+        </w:rPr>
+        <w:tab/>
+      </w:r>
+    </w:p>
+    <w:p>
+      <w:pPr>
+        <w:pStyle w:val="ListParagraph"/>
+        <w:numPr>
+          <w:ilvl w:val="1"/>
+          <w:numId w:val="1"/>
+        </w:numPr>
+        <w:tabs>
+          <w:tab w:val="left" w:leader="dot" w:pos="11520"/>
+        </w:tabs>
+        <w:rPr>
+          <w:sz w:val="24"/>
+          <w:lang w:val="id-ID"/>
+        </w:rPr>
+      </w:pPr>
+      <w:r>
+        <w:rPr>
+          <w:sz w:val="24"/>
+        </w:rPr>
+        <w:t>Direct Consultation</w:t>
+      </w:r>
+      <w:r>
+        <w:rPr>
+          <w:sz w:val="24"/>
+          <w:lang w:val="id-ID"/>
+        </w:rPr>
+        <w:t xml:space="preserve"> </w:t>
+      </w:r>
+      <w:r>
+        <w:rPr>
+          <w:sz w:val="24"/>
+        </w:rPr>
+        <w:tab/>
+      </w:r>
+    </w:p>
+    <w:p>
+      <w:pPr>
+        <w:tabs>
+          <w:tab w:val="left" w:leader="dot" w:pos="11520"/>
+        </w:tabs>
+        <w:rPr>
+          <w:sz w:val="24"/>
+        </w:rPr>
+        <w:sectPr>
+          <w:pgSz w:w="16839" w:h="11907" w:orient="landscape" w:code="9"/>
+          <w:pgMar w:top="1440" w:right="1440" w:bottom="1440" w:left="1440" w:header="720" w:footer="720" w:gutter="0"/>
+          <w:cols w:space="720"/>
+          <w:docGrid w:linePitch="360"/>
+        </w:sectPr>
+      </w:pPr>
+    </w:p>
+    <w:p>
+      <w:pPr>
+        <w:tabs>
+          <w:tab w:val="left" w:leader="dot" w:pos="11520"/>
+        </w:tabs>
+        <w:rPr>
+          <w:sz w:val="24"/>
+        </w:rPr>
+      </w:pPr>
+      <w:r>
+        <w:rPr>
           <w:noProof/>
           <w:sz w:val="24"/>
         </w:rPr>
@@ -1010,13 +2639,13 @@
         <mc:AlternateContent>
           <mc:Choice Requires="wps">
             <w:drawing>
-              <wp:anchor distT="0" distB="0" distL="114300" distR="114300" simplePos="0" relativeHeight="251663360" behindDoc="0" locked="0" layoutInCell="1" allowOverlap="1" wp14:anchorId="74C1E06B" wp14:editId="4CCB7177">
+              <wp:anchor distT="0" distB="0" distL="114300" distR="114300" simplePos="0" relativeHeight="251663360" behindDoc="0" locked="0" layoutInCell="1" allowOverlap="1" wp14:anchorId="2561D0A0" wp14:editId="348D4ACA">
                 <wp:simplePos x="0" y="0"/>
                 <wp:positionH relativeFrom="column">
-                  <wp:posOffset>4945380</wp:posOffset>
+                  <wp:posOffset>5097780</wp:posOffset>
                 </wp:positionH>
                 <wp:positionV relativeFrom="paragraph">
-                  <wp:posOffset>-601980</wp:posOffset>
+                  <wp:posOffset>-449580</wp:posOffset>
                 </wp:positionV>
                 <wp:extent cx="2374265" cy="1403985"/>
                 <wp:effectExtent l="0" t="0" r="0" b="0"/>
@@ -1059,6 +2688,7 @@
                                 <w:lang w:val="id-ID"/>
                               </w:rPr>
                             </w:pPr>
+                            <w:bookmarkStart w:id="0" w:name="_GoBack"/>
                             <w:r>
                               <w:rPr>
                                 <w:b/>
@@ -1096,13 +2726,7 @@
                                     <w:rPr>
                                       <w:lang w:val="id-ID"/>
                                     </w:rPr>
-                                    <w:t xml:space="preserve"> </w:t>
-                                  </w:r>
-                                  <w:r>
-                                    <w:rPr>
-                                      <w:lang w:val="id-ID"/>
-                                    </w:rPr>
-                                    <w:t>DIKETIK</w:t>
+                                    <w:t xml:space="preserve"> DIKETIK</w:t>
                                   </w:r>
                                 </w:p>
                               </w:tc>
@@ -1160,6 +2784,7 @@
                                 <w:p/>
                               </w:tc>
                             </w:tr>
+                            <w:bookmarkEnd w:id="0"/>
                           </w:tbl>
                           <w:p/>
                         </w:txbxContent>
@@ -1181,11 +2806,7 @@
           </mc:Choice>
           <mc:Fallback>
             <w:pict>
-              <v:shapetype id="_x0000_t202" coordsize="21600,21600" o:spt="202" path="m,l,21600r21600,l21600,xe">
-                <v:stroke joinstyle="miter"/>
-                <v:path gradientshapeok="t" o:connecttype="rect"/>
-              </v:shapetype>
-              <v:shape id="_x0000_s1028" type="#_x0000_t202" style="position:absolute;margin-left:389.4pt;margin-top:-47.4pt;width:186.95pt;height:110.55pt;z-index:251663360;visibility:visible;mso-wrap-style:square;mso-width-percent:400;mso-height-percent:200;mso-wrap-distance-left:9pt;mso-wrap-distance-top:0;mso-wrap-distance-right:9pt;mso-wrap-distance-bottom:0;mso-position-horizontal:absolute;mso-position-horizontal-relative:text;mso-position-vertical:absolute;mso-position-vertical-relative:text;mso-width-percent:400;mso-height-percent:200;mso-width-relative:margin;mso-height-relative:margin;v-text-anchor:top" o:gfxdata="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" stroked="f">
+              <v:shape id="_x0000_s1028" type="#_x0000_t202" style="position:absolute;margin-left:401.4pt;margin-top:-35.4pt;width:186.95pt;height:110.55pt;z-index:251663360;visibility:visible;mso-wrap-style:square;mso-width-percent:400;mso-height-percent:200;mso-wrap-distance-left:9pt;mso-wrap-distance-top:0;mso-wrap-distance-right:9pt;mso-wrap-distance-bottom:0;mso-position-horizontal:absolute;mso-position-horizontal-relative:text;mso-position-vertical:absolute;mso-position-vertical-relative:text;mso-width-percent:400;mso-height-percent:200;mso-width-relative:margin;mso-height-relative:margin;v-text-anchor:top" o:gfxdata="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" stroked="f">
                 <v:textbox style="mso-fit-shape-to-text:t">
                   <w:txbxContent>
                     <w:p>
@@ -1196,6 +2817,7 @@
                           <w:lang w:val="id-ID"/>
                         </w:rPr>
                       </w:pPr>
+                      <w:bookmarkStart w:id="1" w:name="_GoBack"/>
                       <w:r>
                         <w:rPr>
                           <w:b/>
@@ -1233,13 +2855,7 @@
                               <w:rPr>
                                 <w:lang w:val="id-ID"/>
                               </w:rPr>
-                              <w:t xml:space="preserve"> </w:t>
-                            </w:r>
-                            <w:r>
-                              <w:rPr>
-                                <w:lang w:val="id-ID"/>
-                              </w:rPr>
-                              <w:t>DIKETIK</w:t>
+                              <w:t xml:space="preserve"> DIKETIK</w:t>
                             </w:r>
                           </w:p>
                         </w:tc>
@@ -1297,6 +2913,7 @@
                           <w:p/>
                         </w:tc>
                       </w:tr>
+                      <w:bookmarkEnd w:id="1"/>
                     </w:tbl>
                     <w:p/>
                   </w:txbxContent>
@@ -1305,1244 +2922,6 @@
             </w:pict>
           </mc:Fallback>
         </mc:AlternateContent>
-      </w:r>
-      <w:r>
-        <w:rPr>
-          <w:b/>
-          <w:sz w:val="50"/>
-        </w:rPr>
-        <w:t>DAFTAR ISI</w:t>
-      </w:r>
-    </w:p>
-    <w:p>
-      <w:pPr>
-        <w:pStyle w:val="ListParagraph"/>
-        <w:numPr>
-          <w:ilvl w:val="0"/>
-          <w:numId w:val="1"/>
-        </w:numPr>
-        <w:tabs>
-          <w:tab w:val="left" w:leader="dot" w:pos="11520"/>
-        </w:tabs>
-        <w:rPr>
-          <w:sz w:val="24"/>
-          <w:lang w:val="id-ID"/>
-        </w:rPr>
-      </w:pPr>
-      <w:r>
-        <w:rPr>
-          <w:sz w:val="24"/>
-          <w:highlight w:val="green"/>
-          <w:lang w:val="id-ID"/>
-        </w:rPr>
-        <w:t>Ba</w:t>
-      </w:r>
-      <w:r>
-        <w:rPr>
-          <w:sz w:val="24"/>
-          <w:highlight w:val="green"/>
-          <w:lang w:val="id-ID"/>
-        </w:rPr>
-        <w:t xml:space="preserve">b 1 : Permulaan </w:t>
-      </w:r>
-      <w:r>
-        <w:rPr>
-          <w:sz w:val="24"/>
-          <w:lang w:val="id-ID"/>
-        </w:rPr>
-        <w:tab/>
-      </w:r>
-    </w:p>
-    <w:p>
-      <w:pPr>
-        <w:pStyle w:val="ListParagraph"/>
-        <w:numPr>
-          <w:ilvl w:val="1"/>
-          <w:numId w:val="1"/>
-        </w:numPr>
-        <w:tabs>
-          <w:tab w:val="left" w:leader="dot" w:pos="11520"/>
-        </w:tabs>
-        <w:rPr>
-          <w:sz w:val="24"/>
-          <w:lang w:val="id-ID"/>
-        </w:rPr>
-      </w:pPr>
-      <w:r>
-        <w:rPr>
-          <w:sz w:val="24"/>
-          <w:highlight w:val="green"/>
-          <w:lang w:val="id-ID"/>
-        </w:rPr>
-        <w:t xml:space="preserve">Sederet Keinginan </w:t>
-      </w:r>
-      <w:r>
-        <w:rPr>
-          <w:sz w:val="24"/>
-          <w:lang w:val="id-ID"/>
-        </w:rPr>
-        <w:tab/>
-      </w:r>
-    </w:p>
-    <w:p>
-      <w:pPr>
-        <w:pStyle w:val="ListParagraph"/>
-        <w:numPr>
-          <w:ilvl w:val="1"/>
-          <w:numId w:val="1"/>
-        </w:numPr>
-        <w:tabs>
-          <w:tab w:val="left" w:leader="dot" w:pos="11520"/>
-        </w:tabs>
-        <w:rPr>
-          <w:sz w:val="24"/>
-          <w:lang w:val="id-ID"/>
-        </w:rPr>
-      </w:pPr>
-      <w:r>
-        <w:rPr>
-          <w:sz w:val="24"/>
-          <w:highlight w:val="green"/>
-          <w:lang w:val="id-ID"/>
-        </w:rPr>
-        <w:t xml:space="preserve">Ketidakstabilan kondisi </w:t>
-      </w:r>
-      <w:r>
-        <w:rPr>
-          <w:sz w:val="24"/>
-          <w:lang w:val="id-ID"/>
-        </w:rPr>
-        <w:tab/>
-      </w:r>
-    </w:p>
-    <w:p>
-      <w:pPr>
-        <w:pStyle w:val="ListParagraph"/>
-        <w:numPr>
-          <w:ilvl w:val="1"/>
-          <w:numId w:val="1"/>
-        </w:numPr>
-        <w:tabs>
-          <w:tab w:val="left" w:leader="dot" w:pos="11520"/>
-        </w:tabs>
-        <w:rPr>
-          <w:sz w:val="24"/>
-          <w:lang w:val="id-ID"/>
-        </w:rPr>
-      </w:pPr>
-      <w:r>
-        <w:rPr>
-          <w:sz w:val="24"/>
-          <w:highlight w:val="green"/>
-          <w:lang w:val="id-ID"/>
-        </w:rPr>
-        <w:t xml:space="preserve">Dengar dan perhatikan </w:t>
-      </w:r>
-      <w:r>
-        <w:rPr>
-          <w:sz w:val="24"/>
-          <w:lang w:val="id-ID"/>
-        </w:rPr>
-        <w:tab/>
-      </w:r>
-    </w:p>
-    <w:p>
-      <w:pPr>
-        <w:pStyle w:val="ListParagraph"/>
-        <w:numPr>
-          <w:ilvl w:val="0"/>
-          <w:numId w:val="1"/>
-        </w:numPr>
-        <w:tabs>
-          <w:tab w:val="left" w:leader="dot" w:pos="11520"/>
-        </w:tabs>
-        <w:rPr>
-          <w:sz w:val="24"/>
-          <w:lang w:val="id-ID"/>
-        </w:rPr>
-      </w:pPr>
-      <w:r>
-        <w:rPr>
-          <w:sz w:val="24"/>
-          <w:highlight w:val="green"/>
-          <w:lang w:val="id-ID"/>
-        </w:rPr>
-        <w:t>Bab 2 : Kerikil</w:t>
-      </w:r>
-      <w:r>
-        <w:rPr>
-          <w:sz w:val="24"/>
-          <w:highlight w:val="green"/>
-          <w:lang w:val="id-ID"/>
-        </w:rPr>
-        <w:t xml:space="preserve"> </w:t>
-      </w:r>
-      <w:r>
-        <w:rPr>
-          <w:sz w:val="24"/>
-          <w:lang w:val="id-ID"/>
-        </w:rPr>
-        <w:tab/>
-      </w:r>
-    </w:p>
-    <w:p>
-      <w:pPr>
-        <w:pStyle w:val="ListParagraph"/>
-        <w:numPr>
-          <w:ilvl w:val="1"/>
-          <w:numId w:val="1"/>
-        </w:numPr>
-        <w:tabs>
-          <w:tab w:val="left" w:leader="dot" w:pos="11520"/>
-        </w:tabs>
-        <w:rPr>
-          <w:sz w:val="24"/>
-          <w:lang w:val="id-ID"/>
-        </w:rPr>
-      </w:pPr>
-      <w:r>
-        <w:rPr>
-          <w:sz w:val="24"/>
-          <w:highlight w:val="green"/>
-          <w:lang w:val="id-ID"/>
-        </w:rPr>
-        <w:t>H</w:t>
-      </w:r>
-      <w:proofErr w:type="spellStart"/>
-      <w:r>
-        <w:rPr>
-          <w:sz w:val="24"/>
-          <w:highlight w:val="green"/>
-        </w:rPr>
-        <w:t>adiah</w:t>
-      </w:r>
-      <w:proofErr w:type="spellEnd"/>
-      <w:r>
-        <w:rPr>
-          <w:sz w:val="24"/>
-          <w:highlight w:val="green"/>
-        </w:rPr>
-        <w:t xml:space="preserve"> </w:t>
-      </w:r>
-      <w:r>
-        <w:rPr>
-          <w:sz w:val="24"/>
-          <w:highlight w:val="green"/>
-          <w:lang w:val="id-ID"/>
-        </w:rPr>
-        <w:t xml:space="preserve">/ </w:t>
-      </w:r>
-      <w:r>
-        <w:rPr>
-          <w:sz w:val="24"/>
-          <w:highlight w:val="green"/>
-          <w:lang w:val="id-ID"/>
-        </w:rPr>
-        <w:t>M</w:t>
-      </w:r>
-      <w:r>
-        <w:rPr>
-          <w:sz w:val="24"/>
-          <w:highlight w:val="green"/>
-          <w:lang w:val="id-ID"/>
-        </w:rPr>
-        <w:t>usibah</w:t>
-      </w:r>
-      <w:r>
-        <w:rPr>
-          <w:sz w:val="24"/>
-          <w:highlight w:val="green"/>
-          <w:lang w:val="id-ID"/>
-        </w:rPr>
-        <w:t xml:space="preserve"> Setiap Hari</w:t>
-      </w:r>
-      <w:r>
-        <w:rPr>
-          <w:sz w:val="24"/>
-          <w:lang w:val="id-ID"/>
-        </w:rPr>
-        <w:t xml:space="preserve"> </w:t>
-      </w:r>
-      <w:r>
-        <w:rPr>
-          <w:sz w:val="24"/>
-          <w:lang w:val="id-ID"/>
-        </w:rPr>
-        <w:tab/>
-      </w:r>
-    </w:p>
-    <w:p>
-      <w:pPr>
-        <w:pStyle w:val="ListParagraph"/>
-        <w:numPr>
-          <w:ilvl w:val="1"/>
-          <w:numId w:val="1"/>
-        </w:numPr>
-        <w:tabs>
-          <w:tab w:val="left" w:leader="dot" w:pos="11520"/>
-        </w:tabs>
-        <w:rPr>
-          <w:sz w:val="24"/>
-          <w:lang w:val="id-ID"/>
-        </w:rPr>
-      </w:pPr>
-      <w:proofErr w:type="spellStart"/>
-      <w:r>
-        <w:rPr>
-          <w:sz w:val="24"/>
-          <w:highlight w:val="green"/>
-        </w:rPr>
-        <w:t>Batu</w:t>
-      </w:r>
-      <w:proofErr w:type="spellEnd"/>
-      <w:r>
-        <w:rPr>
-          <w:sz w:val="24"/>
-          <w:highlight w:val="green"/>
-        </w:rPr>
-        <w:t xml:space="preserve"> </w:t>
-      </w:r>
-      <w:proofErr w:type="spellStart"/>
-      <w:r>
-        <w:rPr>
-          <w:sz w:val="24"/>
-          <w:highlight w:val="green"/>
-        </w:rPr>
-        <w:t>loncatan</w:t>
-      </w:r>
-      <w:proofErr w:type="spellEnd"/>
-      <w:r>
-        <w:rPr>
-          <w:sz w:val="24"/>
-          <w:highlight w:val="green"/>
-        </w:rPr>
-        <w:t xml:space="preserve"> : </w:t>
-      </w:r>
-      <w:proofErr w:type="spellStart"/>
-      <w:r>
-        <w:rPr>
-          <w:sz w:val="24"/>
-          <w:highlight w:val="green"/>
-        </w:rPr>
-        <w:t>Memaafkan</w:t>
-      </w:r>
-      <w:proofErr w:type="spellEnd"/>
-      <w:r>
-        <w:rPr>
-          <w:sz w:val="24"/>
-          <w:highlight w:val="green"/>
-        </w:rPr>
-        <w:t xml:space="preserve"> </w:t>
-      </w:r>
-      <w:r>
-        <w:rPr>
-          <w:sz w:val="24"/>
-        </w:rPr>
-        <w:tab/>
-      </w:r>
-    </w:p>
-    <w:p>
-      <w:pPr>
-        <w:pStyle w:val="ListParagraph"/>
-        <w:numPr>
-          <w:ilvl w:val="1"/>
-          <w:numId w:val="1"/>
-        </w:numPr>
-        <w:tabs>
-          <w:tab w:val="left" w:leader="dot" w:pos="11520"/>
-        </w:tabs>
-        <w:rPr>
-          <w:sz w:val="24"/>
-          <w:lang w:val="id-ID"/>
-        </w:rPr>
-      </w:pPr>
-      <w:r>
-        <w:rPr>
-          <w:sz w:val="24"/>
-          <w:highlight w:val="green"/>
-        </w:rPr>
-        <w:t xml:space="preserve">Miss </w:t>
-      </w:r>
-      <w:proofErr w:type="spellStart"/>
-      <w:r>
-        <w:rPr>
-          <w:sz w:val="24"/>
-          <w:highlight w:val="green"/>
-        </w:rPr>
-        <w:t>Comm</w:t>
-      </w:r>
-      <w:proofErr w:type="spellEnd"/>
-      <w:r>
-        <w:rPr>
-          <w:sz w:val="24"/>
-          <w:highlight w:val="green"/>
-        </w:rPr>
-        <w:t xml:space="preserve"> : </w:t>
-      </w:r>
-      <w:proofErr w:type="spellStart"/>
-      <w:r>
-        <w:rPr>
-          <w:sz w:val="24"/>
-          <w:highlight w:val="green"/>
-        </w:rPr>
-        <w:t>Gangguan</w:t>
-      </w:r>
-      <w:proofErr w:type="spellEnd"/>
-      <w:r>
-        <w:rPr>
-          <w:sz w:val="24"/>
-          <w:highlight w:val="green"/>
-        </w:rPr>
-        <w:t xml:space="preserve"> </w:t>
-      </w:r>
-      <w:proofErr w:type="spellStart"/>
-      <w:r>
-        <w:rPr>
-          <w:sz w:val="24"/>
-          <w:highlight w:val="green"/>
-        </w:rPr>
-        <w:t>Sesaat</w:t>
-      </w:r>
-      <w:proofErr w:type="spellEnd"/>
-      <w:r>
-        <w:rPr>
-          <w:sz w:val="24"/>
-        </w:rPr>
-        <w:t xml:space="preserve"> </w:t>
-      </w:r>
-      <w:r>
-        <w:rPr>
-          <w:sz w:val="24"/>
-        </w:rPr>
-        <w:tab/>
-      </w:r>
-    </w:p>
-    <w:p>
-      <w:pPr>
-        <w:pStyle w:val="ListParagraph"/>
-        <w:numPr>
-          <w:ilvl w:val="1"/>
-          <w:numId w:val="1"/>
-        </w:numPr>
-        <w:tabs>
-          <w:tab w:val="left" w:leader="dot" w:pos="11520"/>
-        </w:tabs>
-        <w:rPr>
-          <w:sz w:val="24"/>
-          <w:lang w:val="id-ID"/>
-        </w:rPr>
-      </w:pPr>
-      <w:r>
-        <w:rPr>
-          <w:sz w:val="24"/>
-          <w:lang w:val="id-ID"/>
-        </w:rPr>
-        <w:t xml:space="preserve">Muatan Elektron : Psikologi </w:t>
-      </w:r>
-      <w:r>
-        <w:rPr>
-          <w:sz w:val="24"/>
-          <w:lang w:val="id-ID"/>
-        </w:rPr>
-        <w:tab/>
-      </w:r>
-    </w:p>
-    <w:p>
-      <w:pPr>
-        <w:pStyle w:val="ListParagraph"/>
-        <w:numPr>
-          <w:ilvl w:val="1"/>
-          <w:numId w:val="1"/>
-        </w:numPr>
-        <w:tabs>
-          <w:tab w:val="left" w:leader="dot" w:pos="11520"/>
-        </w:tabs>
-        <w:rPr>
-          <w:sz w:val="24"/>
-          <w:lang w:val="id-ID"/>
-        </w:rPr>
-      </w:pPr>
-      <w:r>
-        <w:rPr>
-          <w:sz w:val="24"/>
-          <w:highlight w:val="green"/>
-          <w:lang w:val="id-ID"/>
-        </w:rPr>
-        <w:t>Relevansi dari Keseharian</w:t>
-      </w:r>
-      <w:r>
-        <w:rPr>
-          <w:sz w:val="24"/>
-          <w:lang w:val="id-ID"/>
-        </w:rPr>
-        <w:t xml:space="preserve"> </w:t>
-      </w:r>
-      <w:r>
-        <w:rPr>
-          <w:sz w:val="24"/>
-          <w:lang w:val="id-ID"/>
-        </w:rPr>
-        <w:tab/>
-      </w:r>
-    </w:p>
-    <w:p>
-      <w:pPr>
-        <w:pStyle w:val="ListParagraph"/>
-        <w:numPr>
-          <w:ilvl w:val="1"/>
-          <w:numId w:val="1"/>
-        </w:numPr>
-        <w:tabs>
-          <w:tab w:val="left" w:leader="dot" w:pos="11520"/>
-        </w:tabs>
-        <w:rPr>
-          <w:sz w:val="24"/>
-          <w:lang w:val="id-ID"/>
-        </w:rPr>
-      </w:pPr>
-      <w:r>
-        <w:rPr>
-          <w:sz w:val="24"/>
-          <w:highlight w:val="green"/>
-          <w:lang w:val="id-ID"/>
-        </w:rPr>
-        <w:t>Akui Kesalahan Sendiri</w:t>
-      </w:r>
-      <w:r>
-        <w:rPr>
-          <w:sz w:val="24"/>
-          <w:lang w:val="id-ID"/>
-        </w:rPr>
-        <w:t xml:space="preserve"> </w:t>
-      </w:r>
-      <w:r>
-        <w:rPr>
-          <w:sz w:val="24"/>
-          <w:lang w:val="id-ID"/>
-        </w:rPr>
-        <w:tab/>
-      </w:r>
-    </w:p>
-    <w:p>
-      <w:pPr>
-        <w:pStyle w:val="ListParagraph"/>
-        <w:numPr>
-          <w:ilvl w:val="1"/>
-          <w:numId w:val="1"/>
-        </w:numPr>
-        <w:tabs>
-          <w:tab w:val="left" w:leader="dot" w:pos="11520"/>
-        </w:tabs>
-        <w:rPr>
-          <w:sz w:val="24"/>
-          <w:lang w:val="id-ID"/>
-        </w:rPr>
-      </w:pPr>
-      <w:proofErr w:type="spellStart"/>
-      <w:r>
-        <w:rPr>
-          <w:sz w:val="24"/>
-          <w:highlight w:val="green"/>
-        </w:rPr>
-        <w:t>Jaring</w:t>
-      </w:r>
-      <w:proofErr w:type="spellEnd"/>
-      <w:r>
-        <w:rPr>
-          <w:sz w:val="24"/>
-          <w:highlight w:val="green"/>
-        </w:rPr>
-        <w:t xml:space="preserve"> </w:t>
-      </w:r>
-      <w:proofErr w:type="spellStart"/>
-      <w:r>
-        <w:rPr>
-          <w:sz w:val="24"/>
-          <w:highlight w:val="green"/>
-        </w:rPr>
-        <w:t>Laba-laba</w:t>
-      </w:r>
-      <w:proofErr w:type="spellEnd"/>
-      <w:r>
-        <w:rPr>
-          <w:sz w:val="24"/>
-          <w:highlight w:val="green"/>
-        </w:rPr>
-        <w:t xml:space="preserve"> </w:t>
-      </w:r>
-      <w:r>
-        <w:rPr>
-          <w:sz w:val="24"/>
-          <w:highlight w:val="green"/>
-        </w:rPr>
-        <w:t xml:space="preserve">&amp; </w:t>
-      </w:r>
-      <w:proofErr w:type="spellStart"/>
-      <w:r>
-        <w:rPr>
-          <w:sz w:val="24"/>
-          <w:highlight w:val="green"/>
-        </w:rPr>
-        <w:t>Monyet</w:t>
-      </w:r>
-      <w:proofErr w:type="spellEnd"/>
-      <w:r>
-        <w:rPr>
-          <w:sz w:val="24"/>
-        </w:rPr>
-        <w:t xml:space="preserve"> </w:t>
-      </w:r>
-      <w:r>
-        <w:rPr>
-          <w:sz w:val="24"/>
-        </w:rPr>
-        <w:tab/>
-      </w:r>
-    </w:p>
-    <w:p>
-      <w:pPr>
-        <w:pStyle w:val="ListParagraph"/>
-        <w:numPr>
-          <w:ilvl w:val="1"/>
-          <w:numId w:val="1"/>
-        </w:numPr>
-        <w:tabs>
-          <w:tab w:val="left" w:leader="dot" w:pos="11520"/>
-        </w:tabs>
-        <w:rPr>
-          <w:sz w:val="24"/>
-          <w:lang w:val="id-ID"/>
-        </w:rPr>
-      </w:pPr>
-      <w:r>
-        <w:rPr>
-          <w:sz w:val="24"/>
-          <w:highlight w:val="green"/>
-        </w:rPr>
-        <w:t>Reply Back</w:t>
-      </w:r>
-      <w:r>
-        <w:rPr>
-          <w:sz w:val="24"/>
-        </w:rPr>
-        <w:t xml:space="preserve"> </w:t>
-      </w:r>
-      <w:r>
-        <w:rPr>
-          <w:sz w:val="24"/>
-        </w:rPr>
-        <w:tab/>
-      </w:r>
-      <w:r>
-        <w:rPr>
-          <w:sz w:val="24"/>
-        </w:rPr>
-        <w:t xml:space="preserve"> </w:t>
-      </w:r>
-    </w:p>
-    <w:p>
-      <w:pPr>
-        <w:pStyle w:val="ListParagraph"/>
-        <w:numPr>
-          <w:ilvl w:val="0"/>
-          <w:numId w:val="1"/>
-        </w:numPr>
-        <w:tabs>
-          <w:tab w:val="left" w:leader="dot" w:pos="11520"/>
-        </w:tabs>
-        <w:rPr>
-          <w:sz w:val="24"/>
-          <w:lang w:val="id-ID"/>
-        </w:rPr>
-      </w:pPr>
-      <w:r>
-        <w:rPr>
-          <w:sz w:val="24"/>
-          <w:highlight w:val="green"/>
-          <w:lang w:val="id-ID"/>
-        </w:rPr>
-        <w:t>Bab 3 : Efektifitas</w:t>
-      </w:r>
-      <w:r>
-        <w:rPr>
-          <w:sz w:val="24"/>
-          <w:lang w:val="id-ID"/>
-        </w:rPr>
-        <w:t xml:space="preserve"> </w:t>
-      </w:r>
-      <w:r>
-        <w:rPr>
-          <w:sz w:val="24"/>
-          <w:lang w:val="id-ID"/>
-        </w:rPr>
-        <w:tab/>
-      </w:r>
-    </w:p>
-    <w:p>
-      <w:pPr>
-        <w:pStyle w:val="ListParagraph"/>
-        <w:numPr>
-          <w:ilvl w:val="1"/>
-          <w:numId w:val="1"/>
-        </w:numPr>
-        <w:tabs>
-          <w:tab w:val="left" w:leader="dot" w:pos="11520"/>
-        </w:tabs>
-        <w:rPr>
-          <w:sz w:val="24"/>
-          <w:lang w:val="id-ID"/>
-        </w:rPr>
-      </w:pPr>
-      <w:r>
-        <w:rPr>
-          <w:sz w:val="24"/>
-          <w:highlight w:val="green"/>
-          <w:lang w:val="id-ID"/>
-        </w:rPr>
-        <w:t>Berdialog</w:t>
-      </w:r>
-      <w:r>
-        <w:rPr>
-          <w:sz w:val="24"/>
-          <w:lang w:val="id-ID"/>
-        </w:rPr>
-        <w:t xml:space="preserve"> </w:t>
-      </w:r>
-      <w:r>
-        <w:rPr>
-          <w:sz w:val="24"/>
-          <w:lang w:val="id-ID"/>
-        </w:rPr>
-        <w:tab/>
-      </w:r>
-    </w:p>
-    <w:p>
-      <w:pPr>
-        <w:pStyle w:val="ListParagraph"/>
-        <w:numPr>
-          <w:ilvl w:val="1"/>
-          <w:numId w:val="1"/>
-        </w:numPr>
-        <w:tabs>
-          <w:tab w:val="left" w:leader="dot" w:pos="11520"/>
-        </w:tabs>
-        <w:rPr>
-          <w:sz w:val="24"/>
-          <w:lang w:val="id-ID"/>
-        </w:rPr>
-      </w:pPr>
-      <w:r>
-        <w:rPr>
-          <w:sz w:val="24"/>
-          <w:highlight w:val="green"/>
-          <w:lang w:val="id-ID"/>
-        </w:rPr>
-        <w:t>Bergerak</w:t>
-      </w:r>
-      <w:r>
-        <w:rPr>
-          <w:sz w:val="24"/>
-          <w:lang w:val="id-ID"/>
-        </w:rPr>
-        <w:t xml:space="preserve"> </w:t>
-      </w:r>
-      <w:r>
-        <w:rPr>
-          <w:sz w:val="24"/>
-          <w:lang w:val="id-ID"/>
-        </w:rPr>
-        <w:tab/>
-      </w:r>
-    </w:p>
-    <w:p>
-      <w:pPr>
-        <w:pStyle w:val="ListParagraph"/>
-        <w:numPr>
-          <w:ilvl w:val="1"/>
-          <w:numId w:val="1"/>
-        </w:numPr>
-        <w:tabs>
-          <w:tab w:val="left" w:leader="dot" w:pos="11520"/>
-        </w:tabs>
-        <w:rPr>
-          <w:sz w:val="24"/>
-          <w:lang w:val="id-ID"/>
-        </w:rPr>
-      </w:pPr>
-      <w:proofErr w:type="spellStart"/>
-      <w:r>
-        <w:rPr>
-          <w:sz w:val="24"/>
-          <w:highlight w:val="green"/>
-        </w:rPr>
-        <w:t>Memperhatikan</w:t>
-      </w:r>
-      <w:proofErr w:type="spellEnd"/>
-      <w:r>
-        <w:rPr>
-          <w:sz w:val="24"/>
-          <w:highlight w:val="green"/>
-          <w:lang w:val="id-ID"/>
-        </w:rPr>
-        <w:t xml:space="preserve"> </w:t>
-      </w:r>
-      <w:r>
-        <w:rPr>
-          <w:sz w:val="24"/>
-          <w:highlight w:val="green"/>
-        </w:rPr>
-        <w:t xml:space="preserve">&amp; </w:t>
-      </w:r>
-      <w:proofErr w:type="spellStart"/>
-      <w:r>
-        <w:rPr>
-          <w:sz w:val="24"/>
-          <w:highlight w:val="green"/>
-        </w:rPr>
-        <w:t>Menolong</w:t>
-      </w:r>
-      <w:proofErr w:type="spellEnd"/>
-      <w:r>
-        <w:rPr>
-          <w:sz w:val="24"/>
-        </w:rPr>
-        <w:t xml:space="preserve"> </w:t>
-      </w:r>
-      <w:r>
-        <w:rPr>
-          <w:sz w:val="24"/>
-          <w:lang w:val="id-ID"/>
-        </w:rPr>
-        <w:tab/>
-      </w:r>
-    </w:p>
-    <w:p>
-      <w:pPr>
-        <w:pStyle w:val="ListParagraph"/>
-        <w:numPr>
-          <w:ilvl w:val="1"/>
-          <w:numId w:val="1"/>
-        </w:numPr>
-        <w:tabs>
-          <w:tab w:val="left" w:leader="dot" w:pos="11520"/>
-        </w:tabs>
-        <w:rPr>
-          <w:sz w:val="24"/>
-          <w:lang w:val="id-ID"/>
-        </w:rPr>
-      </w:pPr>
-      <w:r>
-        <w:rPr>
-          <w:sz w:val="24"/>
-        </w:rPr>
-        <w:t xml:space="preserve">5 Level </w:t>
-      </w:r>
-      <w:proofErr w:type="spellStart"/>
-      <w:r>
-        <w:rPr>
-          <w:sz w:val="24"/>
-        </w:rPr>
-        <w:t>K</w:t>
-      </w:r>
-      <w:bookmarkStart w:id="0" w:name="_GoBack"/>
-      <w:bookmarkEnd w:id="0"/>
-      <w:r>
-        <w:rPr>
-          <w:sz w:val="24"/>
-        </w:rPr>
-        <w:t>eberuntungan</w:t>
-      </w:r>
-      <w:proofErr w:type="spellEnd"/>
-      <w:r>
-        <w:rPr>
-          <w:sz w:val="24"/>
-        </w:rPr>
-        <w:t xml:space="preserve"> </w:t>
-      </w:r>
-      <w:r>
-        <w:rPr>
-          <w:sz w:val="24"/>
-        </w:rPr>
-        <w:tab/>
-      </w:r>
-    </w:p>
-    <w:p>
-      <w:pPr>
-        <w:pStyle w:val="ListParagraph"/>
-        <w:numPr>
-          <w:ilvl w:val="1"/>
-          <w:numId w:val="1"/>
-        </w:numPr>
-        <w:tabs>
-          <w:tab w:val="left" w:leader="dot" w:pos="11520"/>
-        </w:tabs>
-        <w:rPr>
-          <w:sz w:val="24"/>
-          <w:lang w:val="id-ID"/>
-        </w:rPr>
-      </w:pPr>
-      <w:proofErr w:type="spellStart"/>
-      <w:r>
-        <w:rPr>
-          <w:sz w:val="24"/>
-          <w:highlight w:val="green"/>
-        </w:rPr>
-        <w:t>Berkawan</w:t>
-      </w:r>
-      <w:proofErr w:type="spellEnd"/>
-      <w:r>
-        <w:rPr>
-          <w:sz w:val="24"/>
-        </w:rPr>
-        <w:t xml:space="preserve"> </w:t>
-      </w:r>
-      <w:r>
-        <w:rPr>
-          <w:sz w:val="24"/>
-        </w:rPr>
-        <w:tab/>
-      </w:r>
-    </w:p>
-    <w:p>
-      <w:pPr>
-        <w:pStyle w:val="ListParagraph"/>
-        <w:numPr>
-          <w:ilvl w:val="0"/>
-          <w:numId w:val="1"/>
-        </w:numPr>
-        <w:tabs>
-          <w:tab w:val="left" w:leader="dot" w:pos="11520"/>
-        </w:tabs>
-        <w:rPr>
-          <w:sz w:val="24"/>
-          <w:lang w:val="id-ID"/>
-        </w:rPr>
-      </w:pPr>
-      <w:r>
-        <w:rPr>
-          <w:sz w:val="24"/>
-          <w:lang w:val="id-ID"/>
-        </w:rPr>
-        <w:t xml:space="preserve">Bab 4 : </w:t>
-      </w:r>
-      <w:r>
-        <w:rPr>
-          <w:sz w:val="24"/>
-          <w:lang w:val="id-ID"/>
-        </w:rPr>
-        <w:t>Pelengkap</w:t>
-      </w:r>
-    </w:p>
-    <w:p>
-      <w:pPr>
-        <w:pStyle w:val="ListParagraph"/>
-        <w:numPr>
-          <w:ilvl w:val="1"/>
-          <w:numId w:val="1"/>
-        </w:numPr>
-        <w:tabs>
-          <w:tab w:val="left" w:leader="dot" w:pos="11520"/>
-        </w:tabs>
-        <w:rPr>
-          <w:sz w:val="24"/>
-          <w:lang w:val="id-ID"/>
-        </w:rPr>
-      </w:pPr>
-      <w:r>
-        <w:rPr>
-          <w:sz w:val="24"/>
-          <w:lang w:val="id-ID"/>
-        </w:rPr>
-        <w:t xml:space="preserve">Lembar </w:t>
-      </w:r>
-      <w:proofErr w:type="spellStart"/>
-      <w:r>
-        <w:rPr>
-          <w:sz w:val="24"/>
-        </w:rPr>
-        <w:t>Menulis</w:t>
-      </w:r>
-      <w:proofErr w:type="spellEnd"/>
-      <w:r>
-        <w:rPr>
-          <w:sz w:val="24"/>
-        </w:rPr>
-        <w:t xml:space="preserve"> </w:t>
-      </w:r>
-      <w:proofErr w:type="spellStart"/>
-      <w:r>
-        <w:rPr>
-          <w:sz w:val="24"/>
-        </w:rPr>
-        <w:t>Harian</w:t>
-      </w:r>
-      <w:proofErr w:type="spellEnd"/>
-      <w:r>
-        <w:rPr>
-          <w:sz w:val="24"/>
-          <w:lang w:val="id-ID"/>
-        </w:rPr>
-        <w:t xml:space="preserve"> </w:t>
-      </w:r>
-      <w:r>
-        <w:rPr>
-          <w:sz w:val="24"/>
-          <w:lang w:val="id-ID"/>
-        </w:rPr>
-        <w:tab/>
-      </w:r>
-    </w:p>
-    <w:p>
-      <w:pPr>
-        <w:pStyle w:val="ListParagraph"/>
-        <w:numPr>
-          <w:ilvl w:val="1"/>
-          <w:numId w:val="1"/>
-        </w:numPr>
-        <w:tabs>
-          <w:tab w:val="left" w:leader="dot" w:pos="11520"/>
-        </w:tabs>
-        <w:rPr>
-          <w:sz w:val="24"/>
-          <w:lang w:val="id-ID"/>
-        </w:rPr>
-      </w:pPr>
-      <w:r>
-        <w:rPr>
-          <w:sz w:val="24"/>
-          <w:lang w:val="id-ID"/>
-        </w:rPr>
-        <w:t xml:space="preserve">Lembar </w:t>
-      </w:r>
-      <w:r>
-        <w:rPr>
-          <w:sz w:val="24"/>
-          <w:lang w:val="id-ID"/>
-        </w:rPr>
-        <w:t>Penukar</w:t>
-      </w:r>
-      <w:r>
-        <w:rPr>
-          <w:sz w:val="24"/>
-          <w:lang w:val="id-ID"/>
-        </w:rPr>
-        <w:t xml:space="preserve"> </w:t>
-      </w:r>
-      <w:r>
-        <w:rPr>
-          <w:sz w:val="24"/>
-          <w:lang w:val="id-ID"/>
-        </w:rPr>
-        <w:tab/>
-      </w:r>
-    </w:p>
-    <w:p>
-      <w:pPr>
-        <w:pStyle w:val="ListParagraph"/>
-        <w:numPr>
-          <w:ilvl w:val="1"/>
-          <w:numId w:val="1"/>
-        </w:numPr>
-        <w:tabs>
-          <w:tab w:val="left" w:leader="dot" w:pos="11520"/>
-        </w:tabs>
-        <w:rPr>
-          <w:sz w:val="24"/>
-          <w:lang w:val="id-ID"/>
-        </w:rPr>
-      </w:pPr>
-      <w:r>
-        <w:rPr>
-          <w:sz w:val="24"/>
-          <w:lang w:val="id-ID"/>
-        </w:rPr>
-        <w:t xml:space="preserve">Lembar </w:t>
-      </w:r>
-      <w:r>
-        <w:rPr>
-          <w:sz w:val="24"/>
-          <w:lang w:val="id-ID"/>
-        </w:rPr>
-        <w:t xml:space="preserve">Sederet </w:t>
-      </w:r>
-      <w:r>
-        <w:rPr>
-          <w:sz w:val="24"/>
-          <w:lang w:val="id-ID"/>
-        </w:rPr>
-        <w:t xml:space="preserve">Keinginan </w:t>
-      </w:r>
-      <w:r>
-        <w:rPr>
-          <w:sz w:val="24"/>
-          <w:lang w:val="id-ID"/>
-        </w:rPr>
-        <w:tab/>
-      </w:r>
-    </w:p>
-    <w:p>
-      <w:pPr>
-        <w:pStyle w:val="ListParagraph"/>
-        <w:numPr>
-          <w:ilvl w:val="1"/>
-          <w:numId w:val="1"/>
-        </w:numPr>
-        <w:tabs>
-          <w:tab w:val="left" w:leader="dot" w:pos="11520"/>
-        </w:tabs>
-        <w:rPr>
-          <w:sz w:val="24"/>
-          <w:lang w:val="id-ID"/>
-        </w:rPr>
-      </w:pPr>
-      <w:r>
-        <w:rPr>
-          <w:sz w:val="24"/>
-          <w:lang w:val="id-ID"/>
-        </w:rPr>
-        <w:t xml:space="preserve">Lembar Evaluasi </w:t>
-      </w:r>
-      <w:r>
-        <w:rPr>
-          <w:sz w:val="24"/>
-          <w:lang w:val="id-ID"/>
-        </w:rPr>
-        <w:tab/>
-      </w:r>
-    </w:p>
-    <w:p>
-      <w:pPr>
-        <w:pStyle w:val="ListParagraph"/>
-        <w:numPr>
-          <w:ilvl w:val="0"/>
-          <w:numId w:val="1"/>
-        </w:numPr>
-        <w:tabs>
-          <w:tab w:val="left" w:leader="dot" w:pos="11520"/>
-        </w:tabs>
-        <w:rPr>
-          <w:sz w:val="24"/>
-        </w:rPr>
-        <w:sectPr>
-          <w:pgSz w:w="16839" w:h="11907" w:orient="landscape" w:code="9"/>
-          <w:pgMar w:top="1440" w:right="1440" w:bottom="1440" w:left="1440" w:header="720" w:footer="720" w:gutter="0"/>
-          <w:cols w:space="720"/>
-          <w:docGrid w:linePitch="360"/>
-        </w:sectPr>
-      </w:pPr>
-    </w:p>
-    <w:p>
-      <w:pPr>
-        <w:pStyle w:val="ListParagraph"/>
-        <w:numPr>
-          <w:ilvl w:val="0"/>
-          <w:numId w:val="1"/>
-        </w:numPr>
-        <w:tabs>
-          <w:tab w:val="left" w:leader="dot" w:pos="11520"/>
-        </w:tabs>
-        <w:rPr>
-          <w:sz w:val="24"/>
-          <w:lang w:val="id-ID"/>
-        </w:rPr>
-      </w:pPr>
-      <w:r>
-        <w:rPr>
-          <w:sz w:val="24"/>
-        </w:rPr>
-        <w:lastRenderedPageBreak/>
-        <w:t xml:space="preserve">Bonus </w:t>
-      </w:r>
-      <w:proofErr w:type="spellStart"/>
-      <w:r>
-        <w:rPr>
-          <w:sz w:val="24"/>
-        </w:rPr>
-        <w:t>Bimbingan</w:t>
-      </w:r>
-      <w:proofErr w:type="spellEnd"/>
-      <w:r>
-        <w:rPr>
-          <w:sz w:val="24"/>
-        </w:rPr>
-        <w:t xml:space="preserve"> </w:t>
-      </w:r>
-      <w:r>
-        <w:rPr>
-          <w:sz w:val="24"/>
-        </w:rPr>
-        <w:tab/>
-      </w:r>
-    </w:p>
-    <w:p>
-      <w:pPr>
-        <w:pStyle w:val="ListParagraph"/>
-        <w:numPr>
-          <w:ilvl w:val="1"/>
-          <w:numId w:val="1"/>
-        </w:numPr>
-        <w:tabs>
-          <w:tab w:val="left" w:leader="dot" w:pos="11520"/>
-        </w:tabs>
-        <w:rPr>
-          <w:sz w:val="24"/>
-          <w:lang w:val="id-ID"/>
-        </w:rPr>
-      </w:pPr>
-      <w:proofErr w:type="spellStart"/>
-      <w:r>
-        <w:rPr>
-          <w:sz w:val="24"/>
-        </w:rPr>
-        <w:t>Whatsapp</w:t>
-      </w:r>
-      <w:proofErr w:type="spellEnd"/>
-      <w:r>
-        <w:rPr>
-          <w:sz w:val="24"/>
-        </w:rPr>
-        <w:t xml:space="preserve"> Group </w:t>
-      </w:r>
-      <w:r>
-        <w:rPr>
-          <w:sz w:val="24"/>
-        </w:rPr>
-        <w:tab/>
-      </w:r>
-    </w:p>
-    <w:p>
-      <w:pPr>
-        <w:pStyle w:val="ListParagraph"/>
-        <w:numPr>
-          <w:ilvl w:val="1"/>
-          <w:numId w:val="1"/>
-        </w:numPr>
-        <w:tabs>
-          <w:tab w:val="left" w:leader="dot" w:pos="11520"/>
-        </w:tabs>
-        <w:rPr>
-          <w:sz w:val="24"/>
-          <w:lang w:val="id-ID"/>
-        </w:rPr>
-      </w:pPr>
-      <w:r>
-        <w:rPr>
-          <w:sz w:val="24"/>
-        </w:rPr>
-        <w:t>Direct Consultation</w:t>
-      </w:r>
-      <w:r>
-        <w:rPr>
-          <w:sz w:val="24"/>
-          <w:lang w:val="id-ID"/>
-        </w:rPr>
-        <w:t xml:space="preserve"> </w:t>
-      </w:r>
-      <w:r>
-        <w:rPr>
-          <w:sz w:val="24"/>
-        </w:rPr>
-        <w:tab/>
       </w:r>
     </w:p>
     <w:sectPr>

</xml_diff>